<commit_message>
corrección de errores mínimos
</commit_message>
<xml_diff>
--- a/Informe técnico de estadía - Humberto Zapata León.docx
+++ b/Informe técnico de estadía - Humberto Zapata León.docx
@@ -1,12 +1,12 @@
 
 <file path=word/document.xml><?xml version="1.0" encoding="utf-8"?>
-<w:document xmlns:wpc="http://schemas.microsoft.com/office/word/2010/wordprocessingCanvas" xmlns:mc="http://schemas.openxmlformats.org/markup-compatibility/2006" xmlns:o="urn:schemas-microsoft-com:office:office" xmlns:r="http://schemas.openxmlformats.org/officeDocument/2006/relationships" xmlns:m="http://schemas.openxmlformats.org/officeDocument/2006/math" xmlns:v="urn:schemas-microsoft-com:vml" xmlns:wp14="http://schemas.microsoft.com/office/word/2010/wordprocessingDrawing" xmlns:wp="http://schemas.openxmlformats.org/drawingml/2006/wordprocessingDrawing" xmlns:w10="urn:schemas-microsoft-com:office:word" xmlns:w="http://schemas.openxmlformats.org/wordprocessingml/2006/main" xmlns:w14="http://schemas.microsoft.com/office/word/2010/wordml" xmlns:w15="http://schemas.microsoft.com/office/word/2012/wordml" xmlns:wpg="http://schemas.microsoft.com/office/word/2010/wordprocessingGroup" xmlns:wpi="http://schemas.microsoft.com/office/word/2010/wordprocessingInk" xmlns:wne="http://schemas.microsoft.com/office/word/2006/wordml" xmlns:wps="http://schemas.microsoft.com/office/word/2010/wordprocessingShape" mc:Ignorable="w14 w15 wp14">
+<w:document xmlns:wpc="http://schemas.microsoft.com/office/word/2010/wordprocessingCanvas" xmlns:cx="http://schemas.microsoft.com/office/drawing/2014/chartex" xmlns:mc="http://schemas.openxmlformats.org/markup-compatibility/2006" xmlns:o="urn:schemas-microsoft-com:office:office" xmlns:r="http://schemas.openxmlformats.org/officeDocument/2006/relationships" xmlns:m="http://schemas.openxmlformats.org/officeDocument/2006/math" xmlns:v="urn:schemas-microsoft-com:vml" xmlns:wp14="http://schemas.microsoft.com/office/word/2010/wordprocessingDrawing" xmlns:wp="http://schemas.openxmlformats.org/drawingml/2006/wordprocessingDrawing" xmlns:w10="urn:schemas-microsoft-com:office:word" xmlns:w="http://schemas.openxmlformats.org/wordprocessingml/2006/main" xmlns:w14="http://schemas.microsoft.com/office/word/2010/wordml" xmlns:w15="http://schemas.microsoft.com/office/word/2012/wordml" xmlns:w16se="http://schemas.microsoft.com/office/word/2015/wordml/symex" xmlns:wpg="http://schemas.microsoft.com/office/word/2010/wordprocessingGroup" xmlns:wpi="http://schemas.microsoft.com/office/word/2010/wordprocessingInk" xmlns:wne="http://schemas.microsoft.com/office/word/2006/wordml" xmlns:wps="http://schemas.microsoft.com/office/word/2010/wordprocessingShape" mc:Ignorable="w14 w15 w16se wp14">
   <w:body>
     <w:p>
       <w:r>
         <w:rPr>
           <w:noProof/>
-          <w:lang w:eastAsia="es-MX"/>
+          <w:lang w:val="en-US"/>
         </w:rPr>
         <w:drawing>
           <wp:anchor distT="0" distB="0" distL="114300" distR="114300" simplePos="0" relativeHeight="251660288" behindDoc="1" locked="0" layoutInCell="1" allowOverlap="1" wp14:anchorId="7477F931" wp14:editId="399FC489">
@@ -67,7 +67,7 @@
       <w:r>
         <w:rPr>
           <w:noProof/>
-          <w:lang w:eastAsia="es-MX"/>
+          <w:lang w:val="en-US"/>
         </w:rPr>
         <mc:AlternateContent>
           <mc:Choice Requires="wps">
@@ -121,7 +121,7 @@
                         <w:txbxContent>
                           <w:p>
                             <w:pPr>
-                              <w:pStyle w:val="TtulodeTDC"/>
+                              <w:pStyle w:val="TtuloTDC"/>
                               <w:spacing w:before="40" w:after="40" w:line="240" w:lineRule="auto"/>
                               <w:jc w:val="center"/>
                               <w:rPr>
@@ -557,7 +557,7 @@
                   <w:txbxContent>
                     <w:p>
                       <w:pPr>
-                        <w:pStyle w:val="TtulodeTDC"/>
+                        <w:pStyle w:val="TtuloTDC"/>
                         <w:spacing w:before="40" w:after="40" w:line="240" w:lineRule="auto"/>
                         <w:jc w:val="center"/>
                         <w:rPr>
@@ -973,7 +973,7 @@
       <w:r>
         <w:rPr>
           <w:noProof/>
-          <w:lang w:eastAsia="es-MX"/>
+          <w:lang w:val="en-US"/>
         </w:rPr>
         <mc:AlternateContent>
           <mc:Choice Requires="wpg">
@@ -1101,7 +1101,7 @@
               </wp:anchor>
             </w:drawing>
           </mc:Choice>
-          <mc:Fallback xmlns:w16se="http://schemas.microsoft.com/office/word/2015/wordml/symex" xmlns:w16cid="http://schemas.microsoft.com/office/word/2016/wordml/cid" xmlns:am3d="http://schemas.microsoft.com/office/drawing/2017/model3d" xmlns:aink="http://schemas.microsoft.com/office/drawing/2016/ink" xmlns:cx8="http://schemas.microsoft.com/office/drawing/2016/5/14/chartex" xmlns:cx7="http://schemas.microsoft.com/office/drawing/2016/5/13/chartex" xmlns:cx6="http://schemas.microsoft.com/office/drawing/2016/5/12/chartex" xmlns:cx5="http://schemas.microsoft.com/office/drawing/2016/5/11/chartex" xmlns:cx4="http://schemas.microsoft.com/office/drawing/2016/5/10/chartex" xmlns:cx3="http://schemas.microsoft.com/office/drawing/2016/5/9/chartex" xmlns:cx2="http://schemas.microsoft.com/office/drawing/2015/10/21/chartex" xmlns:cx1="http://schemas.microsoft.com/office/drawing/2015/9/8/chartex" xmlns:cx="http://schemas.microsoft.com/office/drawing/2014/chartex">
+          <mc:Fallback xmlns:w16cid="http://schemas.microsoft.com/office/word/2016/wordml/cid" xmlns:am3d="http://schemas.microsoft.com/office/drawing/2017/model3d" xmlns:aink="http://schemas.microsoft.com/office/drawing/2016/ink" xmlns:cx8="http://schemas.microsoft.com/office/drawing/2016/5/14/chartex" xmlns:cx7="http://schemas.microsoft.com/office/drawing/2016/5/13/chartex" xmlns:cx6="http://schemas.microsoft.com/office/drawing/2016/5/12/chartex" xmlns:cx5="http://schemas.microsoft.com/office/drawing/2016/5/11/chartex" xmlns:cx4="http://schemas.microsoft.com/office/drawing/2016/5/10/chartex" xmlns:cx3="http://schemas.microsoft.com/office/drawing/2016/5/9/chartex" xmlns:cx2="http://schemas.microsoft.com/office/drawing/2015/10/21/chartex" xmlns:cx1="http://schemas.microsoft.com/office/drawing/2015/9/8/chartex">
             <w:pict>
               <v:group w14:anchorId="79CF87F7" id="Grupo 10" o:spid="_x0000_s1026" style="position:absolute;margin-left:-553.55pt;margin-top:-441.55pt;width:1491pt;height:1391.4pt;z-index:251659264;mso-position-horizontal-relative:margin;mso-width-relative:margin;mso-height-relative:margin" coordorigin="-20581,-9799" coordsize="189368,176712" o:gfxdata="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">
                 <v:shapetype id="_x0000_t64" coordsize="21600,21600" o:spt="64" adj="2809,10800" path="m@28@0c@27@1@26@3@25@0l@21@4c@22@5@23@6@24@4xe">
@@ -1167,7 +1167,7 @@
       <w:r>
         <w:rPr>
           <w:noProof/>
-          <w:lang w:eastAsia="es-MX"/>
+          <w:lang w:val="en-US"/>
         </w:rPr>
         <w:drawing>
           <wp:anchor distT="0" distB="0" distL="114300" distR="114300" simplePos="0" relativeHeight="251663360" behindDoc="0" locked="0" layoutInCell="1" allowOverlap="1" wp14:anchorId="6BBC06D5" wp14:editId="275F0CC5">
@@ -1232,11 +1232,9 @@
           </wp:anchor>
         </w:drawing>
       </w:r>
-      <w:proofErr w:type="gramStart"/>
       <w:r>
         <w:t>r</w:t>
       </w:r>
-      <w:proofErr w:type="gramEnd"/>
     </w:p>
     <w:p>
       <w:pPr>
@@ -1251,6 +1249,29 @@
     </w:p>
     <w:p>
       <w:pPr>
+        <w:pStyle w:val="Ttulo1"/>
+        <w:rPr>
+          <w:rFonts w:ascii="Arial" w:hAnsi="Arial" w:cs="Arial"/>
+          <w:b/>
+          <w:color w:val="000000" w:themeColor="text1"/>
+          <w:sz w:val="28"/>
+        </w:rPr>
+      </w:pPr>
+      <w:bookmarkStart w:id="0" w:name="_Toc500753853"/>
+      <w:r>
+        <w:rPr>
+          <w:rFonts w:ascii="Arial" w:hAnsi="Arial" w:cs="Arial"/>
+          <w:b/>
+          <w:color w:val="000000" w:themeColor="text1"/>
+          <w:sz w:val="28"/>
+        </w:rPr>
+        <w:lastRenderedPageBreak/>
+        <w:t>Oficio de autorización de impresión del reporte.</w:t>
+      </w:r>
+      <w:bookmarkEnd w:id="0"/>
+    </w:p>
+    <w:p>
+      <w:pPr>
         <w:rPr>
           <w:rFonts w:ascii="Arial" w:hAnsi="Arial" w:cs="Arial"/>
           <w:b/>
@@ -1263,44 +1284,31 @@
           <w:b/>
           <w:sz w:val="28"/>
         </w:rPr>
-        <w:lastRenderedPageBreak/>
-        <w:t>Oficio de autorización de impresión del reporte.</w:t>
-      </w:r>
-    </w:p>
-    <w:p>
-      <w:pPr>
+        <w:br w:type="page"/>
+      </w:r>
+    </w:p>
+    <w:p>
+      <w:pPr>
+        <w:pStyle w:val="Ttulo1"/>
         <w:rPr>
           <w:rFonts w:ascii="Arial" w:hAnsi="Arial" w:cs="Arial"/>
           <w:b/>
+          <w:color w:val="000000" w:themeColor="text1"/>
           <w:sz w:val="28"/>
         </w:rPr>
       </w:pPr>
+      <w:bookmarkStart w:id="1" w:name="_Toc500753854"/>
       <w:r>
         <w:rPr>
           <w:rFonts w:ascii="Arial" w:hAnsi="Arial" w:cs="Arial"/>
           <w:b/>
-          <w:sz w:val="28"/>
-        </w:rPr>
-        <w:br w:type="page"/>
-      </w:r>
-    </w:p>
-    <w:p>
-      <w:pPr>
-        <w:rPr>
-          <w:rFonts w:ascii="Arial" w:hAnsi="Arial" w:cs="Arial"/>
-          <w:b/>
-          <w:sz w:val="28"/>
-        </w:rPr>
-      </w:pPr>
-      <w:r>
-        <w:rPr>
-          <w:rFonts w:ascii="Arial" w:hAnsi="Arial" w:cs="Arial"/>
-          <w:b/>
+          <w:color w:val="000000" w:themeColor="text1"/>
           <w:sz w:val="28"/>
         </w:rPr>
         <w:lastRenderedPageBreak/>
         <w:t>Agradecimientos</w:t>
       </w:r>
+      <w:bookmarkEnd w:id="1"/>
     </w:p>
     <w:p>
       <w:pPr>
@@ -1913,7 +1921,7 @@
       <w:sdtContent>
         <w:p>
           <w:pPr>
-            <w:pStyle w:val="TtulodeTDC"/>
+            <w:pStyle w:val="TtuloTDC"/>
             <w:rPr>
               <w:b/>
               <w:color w:val="000000" w:themeColor="text1"/>
@@ -1927,8 +1935,6 @@
             </w:rPr>
             <w:t>CONTENIDO</w:t>
           </w:r>
-          <w:bookmarkStart w:id="0" w:name="_GoBack"/>
-          <w:bookmarkEnd w:id="0"/>
         </w:p>
         <w:p>
           <w:pPr>
@@ -1941,7 +1947,7 @@
               <w:color w:val="auto"/>
               <w:sz w:val="22"/>
               <w:szCs w:val="22"/>
-              <w:lang w:eastAsia="es-MX"/>
+              <w:lang w:val="en-US"/>
             </w:rPr>
           </w:pPr>
           <w:r>
@@ -1953,12 +1959,12 @@
           <w:r>
             <w:fldChar w:fldCharType="separate"/>
           </w:r>
-          <w:hyperlink w:anchor="_Toc499757255" w:history="1">
+          <w:hyperlink w:anchor="_Toc500753853" w:history="1">
             <w:r>
               <w:rPr>
                 <w:rStyle w:val="Hipervnculo"/>
               </w:rPr>
-              <w:t>Índice de figuras.</w:t>
+              <w:t>Oficio de autorización de impresión del reporte.</w:t>
             </w:r>
             <w:r>
               <w:rPr>
@@ -1976,7 +1982,7 @@
               <w:rPr>
                 <w:webHidden/>
               </w:rPr>
-              <w:instrText xml:space="preserve"> PAGEREF _Toc499757255 \h </w:instrText>
+              <w:instrText xml:space="preserve"> PAGEREF _Toc500753853 \h </w:instrText>
             </w:r>
             <w:r>
               <w:rPr>
@@ -1993,7 +1999,7 @@
               <w:rPr>
                 <w:webHidden/>
               </w:rPr>
-              <w:t>4</w:t>
+              <w:t>1</w:t>
             </w:r>
             <w:r>
               <w:rPr>
@@ -2014,15 +2020,15 @@
               <w:color w:val="auto"/>
               <w:sz w:val="22"/>
               <w:szCs w:val="22"/>
-              <w:lang w:eastAsia="es-MX"/>
+              <w:lang w:val="en-US"/>
             </w:rPr>
           </w:pPr>
-          <w:hyperlink w:anchor="_Toc499757256" w:history="1">
+          <w:hyperlink w:anchor="_Toc500753854" w:history="1">
             <w:r>
               <w:rPr>
                 <w:rStyle w:val="Hipervnculo"/>
               </w:rPr>
-              <w:t>Índice de tablas</w:t>
+              <w:t>Agradecimientos</w:t>
             </w:r>
             <w:r>
               <w:rPr>
@@ -2040,7 +2046,7 @@
               <w:rPr>
                 <w:webHidden/>
               </w:rPr>
-              <w:instrText xml:space="preserve"> PAGEREF _Toc499757256 \h </w:instrText>
+              <w:instrText xml:space="preserve"> PAGEREF _Toc500753854 \h </w:instrText>
             </w:r>
             <w:r>
               <w:rPr>
@@ -2057,7 +2063,7 @@
               <w:rPr>
                 <w:webHidden/>
               </w:rPr>
-              <w:t>4</w:t>
+              <w:t>2</w:t>
             </w:r>
             <w:r>
               <w:rPr>
@@ -2078,15 +2084,15 @@
               <w:color w:val="auto"/>
               <w:sz w:val="22"/>
               <w:szCs w:val="22"/>
-              <w:lang w:eastAsia="es-MX"/>
+              <w:lang w:val="en-US"/>
             </w:rPr>
           </w:pPr>
-          <w:hyperlink w:anchor="_Toc499757257" w:history="1">
+          <w:hyperlink w:anchor="_Toc500753855" w:history="1">
             <w:r>
               <w:rPr>
                 <w:rStyle w:val="Hipervnculo"/>
               </w:rPr>
-              <w:t>Resumen del reporte</w:t>
+              <w:t>Índice de figuras.</w:t>
             </w:r>
             <w:r>
               <w:rPr>
@@ -2104,7 +2110,7 @@
               <w:rPr>
                 <w:webHidden/>
               </w:rPr>
-              <w:instrText xml:space="preserve"> PAGEREF _Toc499757257 \h </w:instrText>
+              <w:instrText xml:space="preserve"> PAGEREF _Toc500753855 \h </w:instrText>
             </w:r>
             <w:r>
               <w:rPr>
@@ -2142,16 +2148,15 @@
               <w:color w:val="auto"/>
               <w:sz w:val="22"/>
               <w:szCs w:val="22"/>
-              <w:lang w:eastAsia="es-MX"/>
+              <w:lang w:val="en-US"/>
             </w:rPr>
           </w:pPr>
-          <w:hyperlink w:anchor="_Toc499757258" w:history="1">
+          <w:hyperlink w:anchor="_Toc500753856" w:history="1">
             <w:r>
               <w:rPr>
                 <w:rStyle w:val="Hipervnculo"/>
-                <w:lang w:val="en-US"/>
-              </w:rPr>
-              <w:t>Notación y/o simbología</w:t>
+              </w:rPr>
+              <w:t>Índice de tablas</w:t>
             </w:r>
             <w:r>
               <w:rPr>
@@ -2169,7 +2174,7 @@
               <w:rPr>
                 <w:webHidden/>
               </w:rPr>
-              <w:instrText xml:space="preserve"> PAGEREF _Toc499757258 \h </w:instrText>
+              <w:instrText xml:space="preserve"> PAGEREF _Toc500753856 \h </w:instrText>
             </w:r>
             <w:r>
               <w:rPr>
@@ -2186,7 +2191,7 @@
               <w:rPr>
                 <w:webHidden/>
               </w:rPr>
-              <w:t>5</w:t>
+              <w:t>4</w:t>
             </w:r>
             <w:r>
               <w:rPr>
@@ -2207,14 +2212,142 @@
               <w:color w:val="auto"/>
               <w:sz w:val="22"/>
               <w:szCs w:val="22"/>
-              <w:lang w:eastAsia="es-MX"/>
+              <w:lang w:val="en-US"/>
             </w:rPr>
           </w:pPr>
-          <w:hyperlink w:anchor="_Toc499757259" w:history="1">
+          <w:hyperlink w:anchor="_Toc500753857" w:history="1">
             <w:r>
               <w:rPr>
                 <w:rStyle w:val="Hipervnculo"/>
               </w:rPr>
+              <w:t>Resumen del reporte</w:t>
+            </w:r>
+            <w:r>
+              <w:rPr>
+                <w:webHidden/>
+              </w:rPr>
+              <w:tab/>
+            </w:r>
+            <w:r>
+              <w:rPr>
+                <w:webHidden/>
+              </w:rPr>
+              <w:fldChar w:fldCharType="begin"/>
+            </w:r>
+            <w:r>
+              <w:rPr>
+                <w:webHidden/>
+              </w:rPr>
+              <w:instrText xml:space="preserve"> PAGEREF _Toc500753857 \h </w:instrText>
+            </w:r>
+            <w:r>
+              <w:rPr>
+                <w:webHidden/>
+              </w:rPr>
+            </w:r>
+            <w:r>
+              <w:rPr>
+                <w:webHidden/>
+              </w:rPr>
+              <w:fldChar w:fldCharType="separate"/>
+            </w:r>
+            <w:r>
+              <w:rPr>
+                <w:webHidden/>
+              </w:rPr>
+              <w:t>4</w:t>
+            </w:r>
+            <w:r>
+              <w:rPr>
+                <w:webHidden/>
+              </w:rPr>
+              <w:fldChar w:fldCharType="end"/>
+            </w:r>
+          </w:hyperlink>
+        </w:p>
+        <w:p>
+          <w:pPr>
+            <w:pStyle w:val="TDC1"/>
+            <w:rPr>
+              <w:rFonts w:asciiTheme="minorHAnsi" w:eastAsiaTheme="minorEastAsia" w:hAnsiTheme="minorHAnsi" w:cstheme="minorBidi"/>
+              <w:b w:val="0"/>
+              <w:bCs w:val="0"/>
+              <w:caps w:val="0"/>
+              <w:color w:val="auto"/>
+              <w:sz w:val="22"/>
+              <w:szCs w:val="22"/>
+              <w:lang w:val="en-US"/>
+            </w:rPr>
+          </w:pPr>
+          <w:hyperlink w:anchor="_Toc500753858" w:history="1">
+            <w:r>
+              <w:rPr>
+                <w:rStyle w:val="Hipervnculo"/>
+              </w:rPr>
+              <w:t>Notación y/o simbología</w:t>
+            </w:r>
+            <w:r>
+              <w:rPr>
+                <w:webHidden/>
+              </w:rPr>
+              <w:tab/>
+            </w:r>
+            <w:r>
+              <w:rPr>
+                <w:webHidden/>
+              </w:rPr>
+              <w:fldChar w:fldCharType="begin"/>
+            </w:r>
+            <w:r>
+              <w:rPr>
+                <w:webHidden/>
+              </w:rPr>
+              <w:instrText xml:space="preserve"> PAGEREF _Toc500753858 \h </w:instrText>
+            </w:r>
+            <w:r>
+              <w:rPr>
+                <w:webHidden/>
+              </w:rPr>
+            </w:r>
+            <w:r>
+              <w:rPr>
+                <w:webHidden/>
+              </w:rPr>
+              <w:fldChar w:fldCharType="separate"/>
+            </w:r>
+            <w:r>
+              <w:rPr>
+                <w:webHidden/>
+              </w:rPr>
+              <w:t>5</w:t>
+            </w:r>
+            <w:r>
+              <w:rPr>
+                <w:webHidden/>
+              </w:rPr>
+              <w:fldChar w:fldCharType="end"/>
+            </w:r>
+          </w:hyperlink>
+        </w:p>
+        <w:p>
+          <w:pPr>
+            <w:pStyle w:val="TDC1"/>
+            <w:rPr>
+              <w:rFonts w:asciiTheme="minorHAnsi" w:eastAsiaTheme="minorEastAsia" w:hAnsiTheme="minorHAnsi" w:cstheme="minorBidi"/>
+              <w:b w:val="0"/>
+              <w:bCs w:val="0"/>
+              <w:caps w:val="0"/>
+              <w:color w:val="auto"/>
+              <w:sz w:val="22"/>
+              <w:szCs w:val="22"/>
+              <w:lang w:val="en-US"/>
+            </w:rPr>
+          </w:pPr>
+          <w:hyperlink w:anchor="_Toc500753859" w:history="1">
+            <w:r>
+              <w:rPr>
+                <w:rStyle w:val="Hipervnculo"/>
+              </w:rPr>
               <w:t>Introducción</w:t>
             </w:r>
             <w:r>
@@ -2233,7 +2366,7 @@
               <w:rPr>
                 <w:webHidden/>
               </w:rPr>
-              <w:instrText xml:space="preserve"> PAGEREF _Toc499757259 \h </w:instrText>
+              <w:instrText xml:space="preserve"> PAGEREF _Toc500753859 \h </w:instrText>
             </w:r>
             <w:r>
               <w:rPr>
@@ -2272,10 +2405,10 @@
               <w:noProof/>
               <w:sz w:val="22"/>
               <w:szCs w:val="22"/>
-              <w:lang w:eastAsia="es-MX"/>
+              <w:lang w:val="en-US"/>
             </w:rPr>
           </w:pPr>
-          <w:hyperlink w:anchor="_Toc499757260" w:history="1">
+          <w:hyperlink w:anchor="_Toc500753860" w:history="1">
             <w:r>
               <w:rPr>
                 <w:rStyle w:val="Hipervnculo"/>
@@ -2304,7 +2437,7 @@
                 <w:noProof/>
                 <w:webHidden/>
               </w:rPr>
-              <w:instrText xml:space="preserve"> PAGEREF _Toc499757260 \h </w:instrText>
+              <w:instrText xml:space="preserve"> PAGEREF _Toc500753860 \h </w:instrText>
             </w:r>
             <w:r>
               <w:rPr>
@@ -2347,10 +2480,10 @@
               <w:noProof/>
               <w:sz w:val="22"/>
               <w:szCs w:val="22"/>
-              <w:lang w:eastAsia="es-MX"/>
+              <w:lang w:val="en-US"/>
             </w:rPr>
           </w:pPr>
-          <w:hyperlink w:anchor="_Toc499757261" w:history="1">
+          <w:hyperlink w:anchor="_Toc500753861" w:history="1">
             <w:r>
               <w:rPr>
                 <w:rStyle w:val="Hipervnculo"/>
@@ -2379,7 +2512,7 @@
                 <w:noProof/>
                 <w:webHidden/>
               </w:rPr>
-              <w:instrText xml:space="preserve"> PAGEREF _Toc499757261 \h </w:instrText>
+              <w:instrText xml:space="preserve"> PAGEREF _Toc500753861 \h </w:instrText>
             </w:r>
             <w:r>
               <w:rPr>
@@ -2421,10 +2554,10 @@
               <w:color w:val="auto"/>
               <w:sz w:val="22"/>
               <w:szCs w:val="22"/>
-              <w:lang w:eastAsia="es-MX"/>
+              <w:lang w:val="en-US"/>
             </w:rPr>
           </w:pPr>
-          <w:hyperlink w:anchor="_Toc499757262" w:history="1">
+          <w:hyperlink w:anchor="_Toc500753862" w:history="1">
             <w:r>
               <w:rPr>
                 <w:rStyle w:val="Hipervnculo"/>
@@ -2447,7 +2580,7 @@
               <w:rPr>
                 <w:webHidden/>
               </w:rPr>
-              <w:instrText xml:space="preserve"> PAGEREF _Toc499757262 \h </w:instrText>
+              <w:instrText xml:space="preserve"> PAGEREF _Toc500753862 \h </w:instrText>
             </w:r>
             <w:r>
               <w:rPr>
@@ -2485,10 +2618,10 @@
               <w:color w:val="auto"/>
               <w:sz w:val="22"/>
               <w:szCs w:val="22"/>
-              <w:lang w:eastAsia="es-MX"/>
+              <w:lang w:val="en-US"/>
             </w:rPr>
           </w:pPr>
-          <w:hyperlink w:anchor="_Toc499757263" w:history="1">
+          <w:hyperlink w:anchor="_Toc500753863" w:history="1">
             <w:r>
               <w:rPr>
                 <w:rStyle w:val="Hipervnculo"/>
@@ -2511,7 +2644,7 @@
               <w:rPr>
                 <w:webHidden/>
               </w:rPr>
-              <w:instrText xml:space="preserve"> PAGEREF _Toc499757263 \h </w:instrText>
+              <w:instrText xml:space="preserve"> PAGEREF _Toc500753863 \h </w:instrText>
             </w:r>
             <w:r>
               <w:rPr>
@@ -2549,10 +2682,10 @@
               <w:color w:val="auto"/>
               <w:sz w:val="22"/>
               <w:szCs w:val="22"/>
-              <w:lang w:eastAsia="es-MX"/>
+              <w:lang w:val="en-US"/>
             </w:rPr>
           </w:pPr>
-          <w:hyperlink w:anchor="_Toc499757264" w:history="1">
+          <w:hyperlink w:anchor="_Toc500753864" w:history="1">
             <w:r>
               <w:rPr>
                 <w:rStyle w:val="Hipervnculo"/>
@@ -2575,7 +2708,7 @@
               <w:rPr>
                 <w:webHidden/>
               </w:rPr>
-              <w:instrText xml:space="preserve"> PAGEREF _Toc499757264 \h </w:instrText>
+              <w:instrText xml:space="preserve"> PAGEREF _Toc500753864 \h </w:instrText>
             </w:r>
             <w:r>
               <w:rPr>
@@ -2613,10 +2746,10 @@
               <w:color w:val="auto"/>
               <w:sz w:val="22"/>
               <w:szCs w:val="22"/>
-              <w:lang w:eastAsia="es-MX"/>
+              <w:lang w:val="en-US"/>
             </w:rPr>
           </w:pPr>
-          <w:hyperlink w:anchor="_Toc499757265" w:history="1">
+          <w:hyperlink w:anchor="_Toc500753865" w:history="1">
             <w:r>
               <w:rPr>
                 <w:rStyle w:val="Hipervnculo"/>
@@ -2639,7 +2772,7 @@
               <w:rPr>
                 <w:webHidden/>
               </w:rPr>
-              <w:instrText xml:space="preserve"> PAGEREF _Toc499757265 \h </w:instrText>
+              <w:instrText xml:space="preserve"> PAGEREF _Toc500753865 \h </w:instrText>
             </w:r>
             <w:r>
               <w:rPr>
@@ -2677,10 +2810,10 @@
               <w:color w:val="auto"/>
               <w:sz w:val="22"/>
               <w:szCs w:val="22"/>
-              <w:lang w:eastAsia="es-MX"/>
+              <w:lang w:val="en-US"/>
             </w:rPr>
           </w:pPr>
-          <w:hyperlink w:anchor="_Toc499757266" w:history="1">
+          <w:hyperlink w:anchor="_Toc500753866" w:history="1">
             <w:r>
               <w:rPr>
                 <w:rStyle w:val="Hipervnculo"/>
@@ -2703,7 +2836,7 @@
               <w:rPr>
                 <w:webHidden/>
               </w:rPr>
-              <w:instrText xml:space="preserve"> PAGEREF _Toc499757266 \h </w:instrText>
+              <w:instrText xml:space="preserve"> PAGEREF _Toc500753866 \h </w:instrText>
             </w:r>
             <w:r>
               <w:rPr>
@@ -2742,10 +2875,10 @@
               <w:noProof/>
               <w:sz w:val="22"/>
               <w:szCs w:val="22"/>
-              <w:lang w:eastAsia="es-MX"/>
+              <w:lang w:val="en-US"/>
             </w:rPr>
           </w:pPr>
-          <w:hyperlink w:anchor="_Toc499757267" w:history="1">
+          <w:hyperlink w:anchor="_Toc500753867" w:history="1">
             <w:r>
               <w:rPr>
                 <w:rStyle w:val="Hipervnculo"/>
@@ -2774,7 +2907,7 @@
                 <w:noProof/>
                 <w:webHidden/>
               </w:rPr>
-              <w:instrText xml:space="preserve"> PAGEREF _Toc499757267 \h </w:instrText>
+              <w:instrText xml:space="preserve"> PAGEREF _Toc500753867 \h </w:instrText>
             </w:r>
             <w:r>
               <w:rPr>
@@ -2817,10 +2950,10 @@
               <w:noProof/>
               <w:sz w:val="22"/>
               <w:szCs w:val="22"/>
-              <w:lang w:eastAsia="es-MX"/>
+              <w:lang w:val="en-US"/>
             </w:rPr>
           </w:pPr>
-          <w:hyperlink w:anchor="_Toc499757268" w:history="1">
+          <w:hyperlink w:anchor="_Toc500753868" w:history="1">
             <w:r>
               <w:rPr>
                 <w:rStyle w:val="Hipervnculo"/>
@@ -2849,7 +2982,7 @@
                 <w:noProof/>
                 <w:webHidden/>
               </w:rPr>
-              <w:instrText xml:space="preserve"> PAGEREF _Toc499757268 \h </w:instrText>
+              <w:instrText xml:space="preserve"> PAGEREF _Toc500753868 \h </w:instrText>
             </w:r>
             <w:r>
               <w:rPr>
@@ -2891,10 +3024,10 @@
               <w:color w:val="auto"/>
               <w:sz w:val="22"/>
               <w:szCs w:val="22"/>
-              <w:lang w:eastAsia="es-MX"/>
+              <w:lang w:val="en-US"/>
             </w:rPr>
           </w:pPr>
-          <w:hyperlink w:anchor="_Toc499757269" w:history="1">
+          <w:hyperlink w:anchor="_Toc500753869" w:history="1">
             <w:r>
               <w:rPr>
                 <w:rStyle w:val="Hipervnculo"/>
@@ -2917,7 +3050,7 @@
               <w:rPr>
                 <w:webHidden/>
               </w:rPr>
-              <w:instrText xml:space="preserve"> PAGEREF _Toc499757269 \h </w:instrText>
+              <w:instrText xml:space="preserve"> PAGEREF _Toc500753869 \h </w:instrText>
             </w:r>
             <w:r>
               <w:rPr>
@@ -2955,10 +3088,10 @@
               <w:color w:val="auto"/>
               <w:sz w:val="22"/>
               <w:szCs w:val="22"/>
-              <w:lang w:eastAsia="es-MX"/>
+              <w:lang w:val="en-US"/>
             </w:rPr>
           </w:pPr>
-          <w:hyperlink w:anchor="_Toc499757270" w:history="1">
+          <w:hyperlink w:anchor="_Toc500753870" w:history="1">
             <w:r>
               <w:rPr>
                 <w:rStyle w:val="Hipervnculo"/>
@@ -2981,7 +3114,7 @@
               <w:rPr>
                 <w:webHidden/>
               </w:rPr>
-              <w:instrText xml:space="preserve"> PAGEREF _Toc499757270 \h </w:instrText>
+              <w:instrText xml:space="preserve"> PAGEREF _Toc500753870 \h </w:instrText>
             </w:r>
             <w:r>
               <w:rPr>
@@ -3019,10 +3152,10 @@
               <w:color w:val="auto"/>
               <w:sz w:val="22"/>
               <w:szCs w:val="22"/>
-              <w:lang w:eastAsia="es-MX"/>
+              <w:lang w:val="en-US"/>
             </w:rPr>
           </w:pPr>
-          <w:hyperlink w:anchor="_Toc499757271" w:history="1">
+          <w:hyperlink w:anchor="_Toc500753871" w:history="1">
             <w:r>
               <w:rPr>
                 <w:rStyle w:val="Hipervnculo"/>
@@ -3045,7 +3178,7 @@
               <w:rPr>
                 <w:webHidden/>
               </w:rPr>
-              <w:instrText xml:space="preserve"> PAGEREF _Toc499757271 \h </w:instrText>
+              <w:instrText xml:space="preserve"> PAGEREF _Toc500753871 \h </w:instrText>
             </w:r>
             <w:r>
               <w:rPr>
@@ -3083,10 +3216,10 @@
               <w:color w:val="auto"/>
               <w:sz w:val="22"/>
               <w:szCs w:val="22"/>
-              <w:lang w:eastAsia="es-MX"/>
+              <w:lang w:val="en-US"/>
             </w:rPr>
           </w:pPr>
-          <w:hyperlink w:anchor="_Toc499757272" w:history="1">
+          <w:hyperlink w:anchor="_Toc500753872" w:history="1">
             <w:r>
               <w:rPr>
                 <w:rStyle w:val="Hipervnculo"/>
@@ -3109,7 +3242,7 @@
               <w:rPr>
                 <w:webHidden/>
               </w:rPr>
-              <w:instrText xml:space="preserve"> PAGEREF _Toc499757272 \h </w:instrText>
+              <w:instrText xml:space="preserve"> PAGEREF _Toc500753872 \h </w:instrText>
             </w:r>
             <w:r>
               <w:rPr>
@@ -3147,10 +3280,10 @@
               <w:color w:val="auto"/>
               <w:sz w:val="22"/>
               <w:szCs w:val="22"/>
-              <w:lang w:eastAsia="es-MX"/>
+              <w:lang w:val="en-US"/>
             </w:rPr>
           </w:pPr>
-          <w:hyperlink w:anchor="_Toc499757273" w:history="1">
+          <w:hyperlink w:anchor="_Toc500753873" w:history="1">
             <w:r>
               <w:rPr>
                 <w:rStyle w:val="Hipervnculo"/>
@@ -3173,7 +3306,7 @@
               <w:rPr>
                 <w:webHidden/>
               </w:rPr>
-              <w:instrText xml:space="preserve"> PAGEREF _Toc499757273 \h </w:instrText>
+              <w:instrText xml:space="preserve"> PAGEREF _Toc500753873 \h </w:instrText>
             </w:r>
             <w:r>
               <w:rPr>
@@ -3211,10 +3344,10 @@
               <w:color w:val="auto"/>
               <w:sz w:val="22"/>
               <w:szCs w:val="22"/>
-              <w:lang w:eastAsia="es-MX"/>
+              <w:lang w:val="en-US"/>
             </w:rPr>
           </w:pPr>
-          <w:hyperlink w:anchor="_Toc499757274" w:history="1">
+          <w:hyperlink w:anchor="_Toc500753874" w:history="1">
             <w:r>
               <w:rPr>
                 <w:rStyle w:val="Hipervnculo"/>
@@ -3238,7 +3371,7 @@
               <w:rPr>
                 <w:webHidden/>
               </w:rPr>
-              <w:instrText xml:space="preserve"> PAGEREF _Toc499757274 \h </w:instrText>
+              <w:instrText xml:space="preserve"> PAGEREF _Toc500753874 \h </w:instrText>
             </w:r>
             <w:r>
               <w:rPr>
@@ -3276,10 +3409,10 @@
               <w:color w:val="auto"/>
               <w:sz w:val="22"/>
               <w:szCs w:val="22"/>
-              <w:lang w:eastAsia="es-MX"/>
+              <w:lang w:val="en-US"/>
             </w:rPr>
           </w:pPr>
-          <w:hyperlink w:anchor="_Toc499757275" w:history="1">
+          <w:hyperlink w:anchor="_Toc500753875" w:history="1">
             <w:r>
               <w:rPr>
                 <w:rStyle w:val="Hipervnculo"/>
@@ -3302,7 +3435,7 @@
               <w:rPr>
                 <w:webHidden/>
               </w:rPr>
-              <w:instrText xml:space="preserve"> PAGEREF _Toc499757275 \h </w:instrText>
+              <w:instrText xml:space="preserve"> PAGEREF _Toc500753875 \h </w:instrText>
             </w:r>
             <w:r>
               <w:rPr>
@@ -3344,14 +3477,16 @@
     </w:sdt>
     <w:p>
       <w:pPr>
-        <w:rPr>
-          <w:rFonts w:ascii="Arial" w:eastAsiaTheme="majorEastAsia" w:hAnsi="Arial" w:cs="Arial"/>
+        <w:pStyle w:val="Ttulo1"/>
+        <w:rPr>
+          <w:rFonts w:ascii="Arial" w:hAnsi="Arial" w:cs="Arial"/>
           <w:b/>
           <w:color w:val="000000" w:themeColor="text1"/>
           <w:sz w:val="28"/>
           <w:szCs w:val="24"/>
         </w:rPr>
       </w:pPr>
+      <w:bookmarkStart w:id="2" w:name="_Toc500753855"/>
       <w:r>
         <w:rPr>
           <w:rFonts w:ascii="Arial" w:hAnsi="Arial" w:cs="Arial"/>
@@ -3360,33 +3495,10 @@
           <w:sz w:val="28"/>
           <w:szCs w:val="24"/>
         </w:rPr>
-        <w:br w:type="page"/>
-      </w:r>
-    </w:p>
-    <w:p>
-      <w:pPr>
-        <w:pStyle w:val="Ttulo1"/>
-        <w:rPr>
-          <w:rFonts w:ascii="Arial" w:hAnsi="Arial" w:cs="Arial"/>
-          <w:b/>
-          <w:color w:val="000000" w:themeColor="text1"/>
-          <w:sz w:val="28"/>
-          <w:szCs w:val="24"/>
-        </w:rPr>
-      </w:pPr>
-      <w:bookmarkStart w:id="1" w:name="_Toc499757255"/>
-      <w:r>
-        <w:rPr>
-          <w:rFonts w:ascii="Arial" w:hAnsi="Arial" w:cs="Arial"/>
-          <w:b/>
-          <w:color w:val="000000" w:themeColor="text1"/>
-          <w:sz w:val="28"/>
-          <w:szCs w:val="24"/>
-        </w:rPr>
         <w:lastRenderedPageBreak/>
         <w:t>Índice de figuras.</w:t>
       </w:r>
-      <w:bookmarkEnd w:id="1"/>
+      <w:bookmarkEnd w:id="2"/>
     </w:p>
     <w:p>
       <w:pPr>
@@ -3675,7 +3787,7 @@
           <w:szCs w:val="24"/>
         </w:rPr>
       </w:pPr>
-      <w:bookmarkStart w:id="2" w:name="_Toc499757256"/>
+      <w:bookmarkStart w:id="3" w:name="_Toc500753856"/>
       <w:r>
         <w:rPr>
           <w:rFonts w:ascii="Arial" w:hAnsi="Arial" w:cs="Arial"/>
@@ -3686,7 +3798,7 @@
         </w:rPr>
         <w:t>Índice de tablas</w:t>
       </w:r>
-      <w:bookmarkEnd w:id="2"/>
+      <w:bookmarkEnd w:id="3"/>
     </w:p>
     <w:p>
       <w:pPr>
@@ -3771,7 +3883,7 @@
           <w:szCs w:val="24"/>
         </w:rPr>
       </w:pPr>
-      <w:bookmarkStart w:id="3" w:name="_Toc499757257"/>
+      <w:bookmarkStart w:id="4" w:name="_Toc500753857"/>
       <w:r>
         <w:rPr>
           <w:rFonts w:ascii="Arial" w:hAnsi="Arial" w:cs="Arial"/>
@@ -3782,7 +3894,7 @@
         </w:rPr>
         <w:t>Resumen del reporte</w:t>
       </w:r>
-      <w:bookmarkEnd w:id="3"/>
+      <w:bookmarkEnd w:id="4"/>
     </w:p>
     <w:p>
       <w:pPr>
@@ -3915,7 +4027,7 @@
           <w:sz w:val="24"/>
           <w:lang w:val="en-US"/>
         </w:rPr>
-        <w:t xml:space="preserve">t report is the document that confirm the completion of the stay process over the respective education period. That concludes the Software Engineering academic program and therefore </w:t>
+        <w:t xml:space="preserve">t report is the document that confirm the completion of the stay process over the </w:t>
       </w:r>
       <w:r>
         <w:rPr>
@@ -3923,6 +4035,22 @@
           <w:sz w:val="24"/>
           <w:lang w:val="en-US"/>
         </w:rPr>
+        <w:t>indicate</w:t>
+      </w:r>
+      <w:r>
+        <w:rPr>
+          <w:rFonts w:ascii="Arial" w:hAnsi="Arial" w:cs="Arial"/>
+          <w:sz w:val="24"/>
+          <w:lang w:val="en-US"/>
+        </w:rPr>
+        <w:t xml:space="preserve"> education period. That concludes the Software Engineering academic program and therefore </w:t>
+      </w:r>
+      <w:r>
+        <w:rPr>
+          <w:rFonts w:ascii="Arial" w:hAnsi="Arial" w:cs="Arial"/>
+          <w:sz w:val="24"/>
+          <w:lang w:val="en-US"/>
+        </w:rPr>
         <w:t>the vocational education.</w:t>
       </w:r>
     </w:p>
@@ -4147,7 +4275,25 @@
           <w:sz w:val="24"/>
           <w:lang w:val="en-US"/>
         </w:rPr>
-        <w:t xml:space="preserve">The activities, methodologies and processes mentioned are the knowledge representation that I have been out acquiring over my preparation as a software engineer especially the confidence and commitment emanating from my teachers and their education activities over the last </w:t>
+        <w:t xml:space="preserve">The activities, methodologies and processes mentioned are the </w:t>
+      </w:r>
+      <w:r>
+        <w:rPr>
+          <w:rFonts w:ascii="Arial" w:hAnsi="Arial" w:cs="Arial"/>
+          <w:color w:val="000000" w:themeColor="text1"/>
+          <w:sz w:val="24"/>
+          <w:lang w:val="en-US"/>
+        </w:rPr>
+        <w:t xml:space="preserve">representation of knowledge </w:t>
+      </w:r>
+      <w:r>
+        <w:rPr>
+          <w:rFonts w:ascii="Arial" w:hAnsi="Arial" w:cs="Arial"/>
+          <w:color w:val="000000" w:themeColor="text1"/>
+          <w:sz w:val="24"/>
+          <w:lang w:val="en-US"/>
+        </w:rPr>
+        <w:t xml:space="preserve">that I have been out acquiring over my preparation as a software engineer especially the confidence and commitment emanating from my teachers and their education activities over the last </w:t>
       </w:r>
       <w:r>
         <w:rPr>
@@ -4178,11 +4324,9 @@
           <w:color w:val="000000" w:themeColor="text1"/>
           <w:sz w:val="28"/>
           <w:szCs w:val="24"/>
-          <w:lang w:val="en-US"/>
-        </w:rPr>
-      </w:pPr>
-      <w:bookmarkStart w:id="4" w:name="_Toc499757258"/>
-      <w:proofErr w:type="spellStart"/>
+        </w:rPr>
+      </w:pPr>
+      <w:bookmarkStart w:id="5" w:name="_Toc500753858"/>
       <w:r>
         <w:rPr>
           <w:rFonts w:ascii="Arial" w:hAnsi="Arial" w:cs="Arial"/>
@@ -4190,12 +4334,11 @@
           <w:color w:val="000000" w:themeColor="text1"/>
           <w:sz w:val="28"/>
           <w:szCs w:val="24"/>
-          <w:lang w:val="en-US"/>
         </w:rPr>
         <w:lastRenderedPageBreak/>
-        <w:t>Notación</w:t>
-      </w:r>
-      <w:proofErr w:type="spellEnd"/>
+        <w:t>Notación y/o simbología</w:t>
+      </w:r>
+      <w:bookmarkEnd w:id="5"/>
       <w:r>
         <w:rPr>
           <w:rFonts w:ascii="Arial" w:hAnsi="Arial" w:cs="Arial"/>
@@ -4203,24 +4346,267 @@
           <w:color w:val="000000" w:themeColor="text1"/>
           <w:sz w:val="28"/>
           <w:szCs w:val="24"/>
-          <w:lang w:val="en-US"/>
-        </w:rPr>
-        <w:t xml:space="preserve"> y/o </w:t>
-      </w:r>
-      <w:proofErr w:type="spellStart"/>
-      <w:r>
+        </w:rPr>
+        <w:t xml:space="preserve"> </w:t>
+      </w:r>
+    </w:p>
+    <w:p>
+      <w:pPr>
+        <w:rPr>
+          <w:rFonts w:ascii="Arial" w:hAnsi="Arial" w:cs="Arial"/>
+          <w:sz w:val="24"/>
+        </w:rPr>
+      </w:pPr>
+    </w:p>
+    <w:p>
+      <w:pPr>
+        <w:rPr>
+          <w:rFonts w:ascii="Arial" w:hAnsi="Arial" w:cs="Arial"/>
+          <w:sz w:val="24"/>
+        </w:rPr>
+      </w:pPr>
+      <w:r>
+        <w:rPr>
+          <w:rFonts w:ascii="Arial" w:hAnsi="Arial" w:cs="Arial"/>
+          <w:sz w:val="24"/>
+        </w:rPr>
+        <w:t xml:space="preserve">UPTAP </w:t>
+      </w:r>
+      <w:r>
+        <w:rPr>
+          <w:rFonts w:ascii="Arial" w:hAnsi="Arial" w:cs="Arial"/>
+          <w:sz w:val="24"/>
+        </w:rPr>
+        <w:tab/>
+        <w:t xml:space="preserve">= </w:t>
+      </w:r>
+      <w:r>
+        <w:rPr>
+          <w:rFonts w:ascii="Arial" w:hAnsi="Arial" w:cs="Arial"/>
+          <w:sz w:val="24"/>
+        </w:rPr>
+        <w:tab/>
+        <w:t>Universidad Politécnica de Tapachula</w:t>
+      </w:r>
+    </w:p>
+    <w:p>
+      <w:pPr>
+        <w:rPr>
+          <w:rFonts w:ascii="Arial" w:hAnsi="Arial" w:cs="Arial"/>
+          <w:sz w:val="24"/>
+        </w:rPr>
+      </w:pPr>
+      <w:r>
+        <w:rPr>
+          <w:rFonts w:ascii="Arial" w:hAnsi="Arial" w:cs="Arial"/>
+          <w:sz w:val="24"/>
+        </w:rPr>
+        <w:t>UCS</w:t>
+      </w:r>
+      <w:r>
+        <w:rPr>
+          <w:rFonts w:ascii="Arial" w:hAnsi="Arial" w:cs="Arial"/>
+          <w:sz w:val="24"/>
+        </w:rPr>
+        <w:tab/>
+      </w:r>
+      <w:r>
+        <w:rPr>
+          <w:rFonts w:ascii="Arial" w:hAnsi="Arial" w:cs="Arial"/>
+          <w:sz w:val="24"/>
+        </w:rPr>
+        <w:tab/>
+        <w:t xml:space="preserve">=  </w:t>
+      </w:r>
+      <w:r>
+        <w:rPr>
+          <w:rFonts w:ascii="Arial" w:hAnsi="Arial" w:cs="Arial"/>
+          <w:sz w:val="24"/>
+        </w:rPr>
+        <w:tab/>
+        <w:t>Unión de Crédito del Soconusco</w:t>
+      </w:r>
+      <w:r>
+        <w:rPr>
+          <w:rFonts w:ascii="Arial" w:hAnsi="Arial" w:cs="Arial"/>
+          <w:sz w:val="24"/>
+        </w:rPr>
+        <w:t>.</w:t>
+      </w:r>
+    </w:p>
+    <w:p>
+      <w:pPr>
+        <w:rPr>
+          <w:rFonts w:ascii="Arial" w:hAnsi="Arial" w:cs="Arial"/>
+          <w:sz w:val="24"/>
+        </w:rPr>
+      </w:pPr>
+      <w:r>
+        <w:rPr>
+          <w:rFonts w:ascii="Arial" w:hAnsi="Arial" w:cs="Arial"/>
+          <w:sz w:val="24"/>
+        </w:rPr>
+        <w:t>SICORP</w:t>
+      </w:r>
+      <w:r>
+        <w:rPr>
+          <w:rFonts w:ascii="Arial" w:hAnsi="Arial" w:cs="Arial"/>
+          <w:sz w:val="24"/>
+        </w:rPr>
+        <w:tab/>
+        <w:t xml:space="preserve">= </w:t>
+      </w:r>
+      <w:r>
+        <w:rPr>
+          <w:rFonts w:ascii="Arial" w:hAnsi="Arial" w:cs="Arial"/>
+          <w:sz w:val="24"/>
+        </w:rPr>
+        <w:tab/>
+        <w:t>Sistema Integral de Conocimiento Corporativo</w:t>
+      </w:r>
+      <w:r>
+        <w:rPr>
+          <w:rFonts w:ascii="Arial" w:hAnsi="Arial" w:cs="Arial"/>
+          <w:sz w:val="24"/>
+        </w:rPr>
+        <w:t>.</w:t>
+      </w:r>
+    </w:p>
+    <w:p>
+      <w:pPr>
+        <w:rPr>
+          <w:rFonts w:ascii="Arial" w:hAnsi="Arial" w:cs="Arial"/>
+          <w:sz w:val="24"/>
+        </w:rPr>
+      </w:pPr>
+      <w:r>
+        <w:rPr>
+          <w:rFonts w:ascii="Arial" w:hAnsi="Arial" w:cs="Arial"/>
+          <w:sz w:val="24"/>
+        </w:rPr>
+        <w:t>KEPLER</w:t>
+      </w:r>
+      <w:r>
+        <w:rPr>
+          <w:rFonts w:ascii="Arial" w:hAnsi="Arial" w:cs="Arial"/>
+          <w:sz w:val="24"/>
+        </w:rPr>
+        <w:tab/>
+        <w:t>=</w:t>
+      </w:r>
+      <w:r>
+        <w:rPr>
+          <w:rFonts w:ascii="Arial" w:hAnsi="Arial" w:cs="Arial"/>
+          <w:sz w:val="24"/>
+        </w:rPr>
+        <w:tab/>
+        <w:t>Sistema contable que actualmente maneja la Unión de Crédito</w:t>
+      </w:r>
+    </w:p>
+    <w:p>
+      <w:pPr>
+        <w:rPr>
+          <w:rFonts w:ascii="Arial" w:hAnsi="Arial" w:cs="Arial"/>
+          <w:sz w:val="24"/>
+        </w:rPr>
+      </w:pPr>
+      <w:r>
+        <w:rPr>
+          <w:rFonts w:ascii="Arial" w:hAnsi="Arial" w:cs="Arial"/>
+          <w:sz w:val="24"/>
+        </w:rPr>
+        <w:t>MVC</w:t>
+      </w:r>
+      <w:r>
+        <w:rPr>
+          <w:rFonts w:ascii="Arial" w:hAnsi="Arial" w:cs="Arial"/>
+          <w:sz w:val="24"/>
+        </w:rPr>
+        <w:tab/>
+      </w:r>
+      <w:r>
+        <w:rPr>
+          <w:rFonts w:ascii="Arial" w:hAnsi="Arial" w:cs="Arial"/>
+          <w:sz w:val="24"/>
+        </w:rPr>
+        <w:tab/>
+        <w:t>=</w:t>
+      </w:r>
+      <w:r>
+        <w:rPr>
+          <w:rFonts w:ascii="Arial" w:hAnsi="Arial" w:cs="Arial"/>
+          <w:sz w:val="24"/>
+        </w:rPr>
+        <w:tab/>
+        <w:t>Patrón de diseño Modelo, Vista, Controlador.</w:t>
+      </w:r>
+    </w:p>
+    <w:p>
+      <w:pPr>
+        <w:rPr>
+          <w:rFonts w:ascii="Arial" w:hAnsi="Arial" w:cs="Arial"/>
+          <w:sz w:val="24"/>
+        </w:rPr>
+      </w:pPr>
+      <w:r>
+        <w:rPr>
+          <w:rFonts w:ascii="Arial" w:hAnsi="Arial" w:cs="Arial"/>
+          <w:sz w:val="24"/>
+        </w:rPr>
+        <w:t>POO</w:t>
+      </w:r>
+      <w:r>
+        <w:rPr>
+          <w:rFonts w:ascii="Arial" w:hAnsi="Arial" w:cs="Arial"/>
+          <w:sz w:val="24"/>
+        </w:rPr>
+        <w:tab/>
+      </w:r>
+      <w:r>
+        <w:rPr>
+          <w:rFonts w:ascii="Arial" w:hAnsi="Arial" w:cs="Arial"/>
+          <w:sz w:val="24"/>
+        </w:rPr>
+        <w:tab/>
+        <w:t xml:space="preserve">= </w:t>
+      </w:r>
+      <w:r>
+        <w:rPr>
+          <w:rFonts w:ascii="Arial" w:hAnsi="Arial" w:cs="Arial"/>
+          <w:sz w:val="24"/>
+        </w:rPr>
+        <w:tab/>
+        <w:t>Programación Orientado a Objetos</w:t>
+      </w:r>
+      <w:r>
+        <w:rPr>
+          <w:rFonts w:ascii="Arial" w:hAnsi="Arial" w:cs="Arial"/>
+          <w:sz w:val="24"/>
+        </w:rPr>
+        <w:t xml:space="preserve"> </w:t>
+      </w:r>
+    </w:p>
+    <w:p>
+      <w:pPr>
+        <w:rPr>
+          <w:rFonts w:ascii="Arial" w:hAnsi="Arial" w:cs="Arial"/>
+          <w:sz w:val="24"/>
+        </w:rPr>
+      </w:pPr>
+    </w:p>
+    <w:p>
+      <w:pPr>
+        <w:pStyle w:val="Ttulo1"/>
+        <w:jc w:val="both"/>
         <w:rPr>
           <w:rFonts w:ascii="Arial" w:hAnsi="Arial" w:cs="Arial"/>
           <w:b/>
           <w:color w:val="000000" w:themeColor="text1"/>
           <w:sz w:val="28"/>
           <w:szCs w:val="24"/>
-          <w:lang w:val="en-US"/>
-        </w:rPr>
-        <w:t>simbología</w:t>
-      </w:r>
-      <w:bookmarkEnd w:id="4"/>
-      <w:proofErr w:type="spellEnd"/>
+        </w:rPr>
+      </w:pPr>
+      <w:bookmarkStart w:id="6" w:name="_Toc500753859"/>
       <w:r>
         <w:rPr>
           <w:rFonts w:ascii="Arial" w:hAnsi="Arial" w:cs="Arial"/>
@@ -4228,760 +4614,490 @@
           <w:color w:val="000000" w:themeColor="text1"/>
           <w:sz w:val="28"/>
           <w:szCs w:val="24"/>
-          <w:lang w:val="en-US"/>
+        </w:rPr>
+        <w:t>Introducción</w:t>
+      </w:r>
+      <w:bookmarkEnd w:id="6"/>
+    </w:p>
+    <w:p>
+      <w:pPr>
+        <w:ind w:firstLine="708"/>
+        <w:jc w:val="both"/>
+        <w:rPr>
+          <w:rFonts w:ascii="Arial" w:hAnsi="Arial" w:cs="Arial"/>
+          <w:sz w:val="24"/>
+          <w:szCs w:val="24"/>
+        </w:rPr>
+      </w:pPr>
+      <w:r>
+        <w:rPr>
+          <w:rFonts w:ascii="Arial" w:hAnsi="Arial" w:cs="Arial"/>
+          <w:sz w:val="24"/>
+          <w:szCs w:val="24"/>
+        </w:rPr>
+        <w:t xml:space="preserve">El Sistema de Gestión de Conocimiento Corporativo, mejor conocido como SICORP, es un sistema que nació </w:t>
+      </w:r>
+      <w:r>
+        <w:rPr>
+          <w:rFonts w:ascii="Arial" w:hAnsi="Arial" w:cs="Arial"/>
+          <w:sz w:val="24"/>
+          <w:szCs w:val="24"/>
+        </w:rPr>
+        <w:t>de</w:t>
+      </w:r>
+      <w:r>
+        <w:rPr>
+          <w:rFonts w:ascii="Arial" w:hAnsi="Arial" w:cs="Arial"/>
+          <w:sz w:val="24"/>
+          <w:szCs w:val="24"/>
+        </w:rPr>
+        <w:t xml:space="preserve"> la necesidad de mejorar los tiempos de creación de reportes contables y mostrar de manera ordenada y eficaz la información obtenida por medio de los datos que genera el sistema Kepler.</w:t>
+      </w:r>
+      <w:r>
+        <w:rPr>
+          <w:rFonts w:ascii="Arial" w:hAnsi="Arial" w:cs="Arial"/>
+          <w:sz w:val="24"/>
+          <w:szCs w:val="24"/>
+        </w:rPr>
+        <w:t xml:space="preserve"> Sin embargo el sistema SICORP ha tenido múltiples inconvenientes durante el proceso de mantenimiento.</w:t>
+      </w:r>
+    </w:p>
+    <w:p>
+      <w:pPr>
+        <w:jc w:val="both"/>
+        <w:rPr>
+          <w:rFonts w:ascii="Arial" w:hAnsi="Arial" w:cs="Arial"/>
+          <w:sz w:val="24"/>
+          <w:szCs w:val="24"/>
+        </w:rPr>
+      </w:pPr>
+      <w:r>
+        <w:rPr>
+          <w:rFonts w:ascii="Arial" w:hAnsi="Arial" w:cs="Arial"/>
+          <w:sz w:val="24"/>
+          <w:szCs w:val="24"/>
+        </w:rPr>
+        <w:t xml:space="preserve">Durante el periodo de estadía </w:t>
+      </w:r>
+      <w:r>
+        <w:rPr>
+          <w:rFonts w:ascii="Arial" w:hAnsi="Arial" w:cs="Arial"/>
+          <w:sz w:val="24"/>
+          <w:szCs w:val="24"/>
+        </w:rPr>
+        <w:t xml:space="preserve">se consolidó una estrategia que permite la optimización y por lo tanto, el término del </w:t>
+      </w:r>
+      <w:r>
+        <w:rPr>
+          <w:rFonts w:ascii="Arial" w:hAnsi="Arial" w:cs="Arial"/>
+          <w:sz w:val="24"/>
+          <w:szCs w:val="24"/>
+        </w:rPr>
+        <w:t xml:space="preserve">primer </w:t>
+      </w:r>
+      <w:r>
+        <w:rPr>
+          <w:rFonts w:ascii="Arial" w:hAnsi="Arial" w:cs="Arial"/>
+          <w:sz w:val="24"/>
+          <w:szCs w:val="24"/>
+        </w:rPr>
+        <w:t>ciclo de mantenimiento</w:t>
+      </w:r>
+      <w:r>
+        <w:rPr>
+          <w:rFonts w:ascii="Arial" w:hAnsi="Arial" w:cs="Arial"/>
+          <w:sz w:val="24"/>
+          <w:szCs w:val="24"/>
+        </w:rPr>
+        <w:t xml:space="preserve"> de SICORP</w:t>
+      </w:r>
+      <w:r>
+        <w:rPr>
+          <w:rFonts w:ascii="Arial" w:hAnsi="Arial" w:cs="Arial"/>
+          <w:sz w:val="24"/>
+          <w:szCs w:val="24"/>
+        </w:rPr>
+        <w:t>.</w:t>
+      </w:r>
+    </w:p>
+    <w:p>
+      <w:pPr>
+        <w:jc w:val="both"/>
+        <w:rPr>
+          <w:rFonts w:ascii="Arial" w:hAnsi="Arial" w:cs="Arial"/>
+          <w:sz w:val="24"/>
+          <w:szCs w:val="24"/>
+        </w:rPr>
+      </w:pPr>
+      <w:r>
+        <w:rPr>
+          <w:rFonts w:ascii="Arial" w:hAnsi="Arial" w:cs="Arial"/>
+          <w:sz w:val="24"/>
+          <w:szCs w:val="24"/>
+        </w:rPr>
+        <w:t xml:space="preserve">Esta estrategia pretende automatizar por completo las operaciones de mayor importancia del sistema, mismas </w:t>
+      </w:r>
+      <w:r>
+        <w:rPr>
+          <w:rFonts w:ascii="Arial" w:hAnsi="Arial" w:cs="Arial"/>
+          <w:sz w:val="24"/>
+          <w:szCs w:val="24"/>
+        </w:rPr>
+        <w:t xml:space="preserve">que </w:t>
+      </w:r>
+      <w:r>
+        <w:rPr>
+          <w:rFonts w:ascii="Arial" w:hAnsi="Arial" w:cs="Arial"/>
+          <w:sz w:val="24"/>
+          <w:szCs w:val="24"/>
+        </w:rPr>
+        <w:t>permitirán el funcionamiento óptimo para la obtención y presentación de los reportes</w:t>
+      </w:r>
+      <w:r>
+        <w:rPr>
+          <w:rFonts w:ascii="Arial" w:hAnsi="Arial" w:cs="Arial"/>
+          <w:sz w:val="24"/>
+          <w:szCs w:val="24"/>
         </w:rPr>
         <w:t xml:space="preserve"> </w:t>
       </w:r>
-    </w:p>
-    <w:p>
-      <w:pPr>
-        <w:rPr>
-          <w:rFonts w:ascii="Arial" w:hAnsi="Arial" w:cs="Arial"/>
-          <w:sz w:val="24"/>
-          <w:lang w:val="en-US"/>
-        </w:rPr>
-      </w:pPr>
-    </w:p>
-    <w:p>
-      <w:pPr>
-        <w:rPr>
-          <w:rFonts w:ascii="Arial" w:hAnsi="Arial" w:cs="Arial"/>
-          <w:sz w:val="24"/>
-        </w:rPr>
-      </w:pPr>
-      <w:r>
-        <w:rPr>
-          <w:rFonts w:ascii="Arial" w:hAnsi="Arial" w:cs="Arial"/>
-          <w:sz w:val="24"/>
-        </w:rPr>
-        <w:t xml:space="preserve">UPTAP </w:t>
-      </w:r>
-      <w:r>
-        <w:rPr>
-          <w:rFonts w:ascii="Arial" w:hAnsi="Arial" w:cs="Arial"/>
-          <w:sz w:val="24"/>
-        </w:rPr>
-        <w:tab/>
-        <w:t xml:space="preserve">= </w:t>
-      </w:r>
-      <w:r>
-        <w:rPr>
-          <w:rFonts w:ascii="Arial" w:hAnsi="Arial" w:cs="Arial"/>
-          <w:sz w:val="24"/>
-        </w:rPr>
-        <w:tab/>
-        <w:t>Universidad Politécnica de Tapachula</w:t>
-      </w:r>
-    </w:p>
-    <w:p>
-      <w:pPr>
-        <w:rPr>
-          <w:rFonts w:ascii="Arial" w:hAnsi="Arial" w:cs="Arial"/>
-          <w:sz w:val="24"/>
-        </w:rPr>
-      </w:pPr>
-      <w:r>
-        <w:rPr>
-          <w:rFonts w:ascii="Arial" w:hAnsi="Arial" w:cs="Arial"/>
-          <w:sz w:val="24"/>
-        </w:rPr>
-        <w:t>UCS</w:t>
-      </w:r>
-      <w:r>
-        <w:rPr>
-          <w:rFonts w:ascii="Arial" w:hAnsi="Arial" w:cs="Arial"/>
-          <w:sz w:val="24"/>
-        </w:rPr>
-        <w:tab/>
-      </w:r>
-      <w:r>
-        <w:rPr>
-          <w:rFonts w:ascii="Arial" w:hAnsi="Arial" w:cs="Arial"/>
-          <w:sz w:val="24"/>
-        </w:rPr>
-        <w:tab/>
-        <w:t xml:space="preserve">=  </w:t>
-      </w:r>
-      <w:r>
-        <w:rPr>
-          <w:rFonts w:ascii="Arial" w:hAnsi="Arial" w:cs="Arial"/>
-          <w:sz w:val="24"/>
-        </w:rPr>
-        <w:tab/>
-        <w:t>Unión de Crédito del Soconusco</w:t>
-      </w:r>
-      <w:r>
-        <w:rPr>
-          <w:rFonts w:ascii="Arial" w:hAnsi="Arial" w:cs="Arial"/>
-          <w:sz w:val="24"/>
+      <w:r>
+        <w:rPr>
+          <w:rFonts w:ascii="Arial" w:hAnsi="Arial" w:cs="Arial"/>
+          <w:sz w:val="24"/>
+          <w:szCs w:val="24"/>
+        </w:rPr>
+        <w:t xml:space="preserve">en </w:t>
+      </w:r>
+      <w:r>
+        <w:rPr>
+          <w:rFonts w:ascii="Arial" w:hAnsi="Arial" w:cs="Arial"/>
+          <w:sz w:val="24"/>
+          <w:szCs w:val="24"/>
+        </w:rPr>
+        <w:t>las diferentes áreas operativas.</w:t>
+      </w:r>
+    </w:p>
+    <w:p>
+      <w:pPr>
+        <w:jc w:val="both"/>
+        <w:rPr>
+          <w:rFonts w:ascii="Arial" w:hAnsi="Arial" w:cs="Arial"/>
+          <w:sz w:val="24"/>
+          <w:szCs w:val="24"/>
+        </w:rPr>
+      </w:pPr>
+      <w:r>
+        <w:rPr>
+          <w:rFonts w:ascii="Arial" w:hAnsi="Arial" w:cs="Arial"/>
+          <w:sz w:val="24"/>
+          <w:szCs w:val="24"/>
+        </w:rPr>
+        <w:t xml:space="preserve">Las actividades </w:t>
+      </w:r>
+      <w:r>
+        <w:rPr>
+          <w:rFonts w:ascii="Arial" w:hAnsi="Arial" w:cs="Arial"/>
+          <w:sz w:val="24"/>
+          <w:szCs w:val="24"/>
+        </w:rPr>
+        <w:t>presentadas a lo largo del reporte son el conjunto</w:t>
+      </w:r>
+      <w:r>
+        <w:rPr>
+          <w:rFonts w:ascii="Arial" w:hAnsi="Arial" w:cs="Arial"/>
+          <w:sz w:val="24"/>
+          <w:szCs w:val="24"/>
+        </w:rPr>
+        <w:t xml:space="preserve"> del trabajo colaborativo entre la Universidad Politécnica de Tapachula (UPTAP) y la Unión de Crédito del Soconusco</w:t>
+      </w:r>
+      <w:r>
+        <w:rPr>
+          <w:rFonts w:ascii="Arial" w:hAnsi="Arial" w:cs="Arial"/>
+          <w:sz w:val="24"/>
+          <w:szCs w:val="24"/>
+        </w:rPr>
+        <w:t xml:space="preserve"> (UCS)</w:t>
+      </w:r>
+      <w:r>
+        <w:rPr>
+          <w:rFonts w:ascii="Arial" w:hAnsi="Arial" w:cs="Arial"/>
+          <w:sz w:val="24"/>
+          <w:szCs w:val="24"/>
+        </w:rPr>
+        <w:t xml:space="preserve"> a lo largo del presente año. Es por esto</w:t>
+      </w:r>
+      <w:r>
+        <w:rPr>
+          <w:rFonts w:ascii="Arial" w:hAnsi="Arial" w:cs="Arial"/>
+          <w:sz w:val="24"/>
+          <w:szCs w:val="24"/>
+        </w:rPr>
+        <w:t xml:space="preserve"> que,</w:t>
+      </w:r>
+      <w:r>
+        <w:rPr>
+          <w:rFonts w:ascii="Arial" w:hAnsi="Arial" w:cs="Arial"/>
+          <w:sz w:val="24"/>
+          <w:szCs w:val="24"/>
+        </w:rPr>
+        <w:t xml:space="preserve"> surge la necesidad de </w:t>
+      </w:r>
+      <w:r>
+        <w:rPr>
+          <w:rFonts w:ascii="Arial" w:hAnsi="Arial" w:cs="Arial"/>
+          <w:sz w:val="24"/>
+          <w:szCs w:val="24"/>
+        </w:rPr>
+        <w:t>mencionar</w:t>
+      </w:r>
+      <w:r>
+        <w:rPr>
+          <w:rFonts w:ascii="Arial" w:hAnsi="Arial" w:cs="Arial"/>
+          <w:sz w:val="24"/>
+          <w:szCs w:val="24"/>
+        </w:rPr>
+        <w:t xml:space="preserve"> referencias a diversos acontecimientos que </w:t>
+      </w:r>
+      <w:r>
+        <w:rPr>
+          <w:rFonts w:ascii="Arial" w:hAnsi="Arial" w:cs="Arial"/>
+          <w:sz w:val="24"/>
+          <w:szCs w:val="24"/>
+        </w:rPr>
+        <w:t>ocurrieron</w:t>
+      </w:r>
+      <w:r>
+        <w:rPr>
+          <w:rFonts w:ascii="Arial" w:hAnsi="Arial" w:cs="Arial"/>
+          <w:sz w:val="24"/>
+          <w:szCs w:val="24"/>
+        </w:rPr>
+        <w:t xml:space="preserve"> fuera del periodo</w:t>
+      </w:r>
+      <w:r>
+        <w:rPr>
+          <w:rFonts w:ascii="Arial" w:hAnsi="Arial" w:cs="Arial"/>
+          <w:sz w:val="24"/>
+          <w:szCs w:val="24"/>
+        </w:rPr>
+        <w:t xml:space="preserve"> de estadía</w:t>
+      </w:r>
+      <w:r>
+        <w:rPr>
+          <w:rFonts w:ascii="Arial" w:hAnsi="Arial" w:cs="Arial"/>
+          <w:sz w:val="24"/>
+          <w:szCs w:val="24"/>
         </w:rPr>
         <w:t>.</w:t>
       </w:r>
     </w:p>
     <w:p>
       <w:pPr>
-        <w:rPr>
-          <w:rFonts w:ascii="Arial" w:hAnsi="Arial" w:cs="Arial"/>
-          <w:sz w:val="24"/>
-        </w:rPr>
-      </w:pPr>
-      <w:r>
-        <w:rPr>
-          <w:rFonts w:ascii="Arial" w:hAnsi="Arial" w:cs="Arial"/>
-          <w:sz w:val="24"/>
-        </w:rPr>
-        <w:t>SICORP</w:t>
-      </w:r>
-      <w:r>
-        <w:rPr>
-          <w:rFonts w:ascii="Arial" w:hAnsi="Arial" w:cs="Arial"/>
-          <w:sz w:val="24"/>
-        </w:rPr>
-        <w:tab/>
-        <w:t xml:space="preserve">= </w:t>
-      </w:r>
-      <w:r>
-        <w:rPr>
-          <w:rFonts w:ascii="Arial" w:hAnsi="Arial" w:cs="Arial"/>
-          <w:sz w:val="24"/>
-        </w:rPr>
-        <w:tab/>
-        <w:t>Sistema Integral de Conocimiento Corporativo</w:t>
-      </w:r>
-      <w:r>
-        <w:rPr>
-          <w:rFonts w:ascii="Arial" w:hAnsi="Arial" w:cs="Arial"/>
-          <w:sz w:val="24"/>
-        </w:rPr>
-        <w:t>.</w:t>
-      </w:r>
-    </w:p>
-    <w:p>
-      <w:pPr>
-        <w:rPr>
-          <w:rFonts w:ascii="Arial" w:hAnsi="Arial" w:cs="Arial"/>
-          <w:sz w:val="24"/>
-        </w:rPr>
-      </w:pPr>
-      <w:r>
-        <w:rPr>
-          <w:rFonts w:ascii="Arial" w:hAnsi="Arial" w:cs="Arial"/>
-          <w:sz w:val="24"/>
-        </w:rPr>
-        <w:t>KEPLER</w:t>
-      </w:r>
-      <w:r>
-        <w:rPr>
-          <w:rFonts w:ascii="Arial" w:hAnsi="Arial" w:cs="Arial"/>
-          <w:sz w:val="24"/>
-        </w:rPr>
-        <w:tab/>
-        <w:t>=</w:t>
-      </w:r>
-      <w:r>
-        <w:rPr>
-          <w:rFonts w:ascii="Arial" w:hAnsi="Arial" w:cs="Arial"/>
-          <w:sz w:val="24"/>
-        </w:rPr>
-        <w:tab/>
-        <w:t>Sistema contable que actualmente maneja la Unión de Crédito</w:t>
-      </w:r>
-    </w:p>
-    <w:p>
-      <w:pPr>
-        <w:rPr>
-          <w:rFonts w:ascii="Arial" w:hAnsi="Arial" w:cs="Arial"/>
-          <w:sz w:val="24"/>
-        </w:rPr>
-      </w:pPr>
-      <w:r>
-        <w:rPr>
-          <w:rFonts w:ascii="Arial" w:hAnsi="Arial" w:cs="Arial"/>
-          <w:sz w:val="24"/>
-        </w:rPr>
-        <w:t>MVC</w:t>
-      </w:r>
-      <w:r>
-        <w:rPr>
-          <w:rFonts w:ascii="Arial" w:hAnsi="Arial" w:cs="Arial"/>
-          <w:sz w:val="24"/>
-        </w:rPr>
-        <w:tab/>
-      </w:r>
-      <w:r>
-        <w:rPr>
-          <w:rFonts w:ascii="Arial" w:hAnsi="Arial" w:cs="Arial"/>
-          <w:sz w:val="24"/>
-        </w:rPr>
-        <w:tab/>
-        <w:t>=</w:t>
-      </w:r>
-      <w:r>
-        <w:rPr>
-          <w:rFonts w:ascii="Arial" w:hAnsi="Arial" w:cs="Arial"/>
-          <w:sz w:val="24"/>
-        </w:rPr>
-        <w:tab/>
-        <w:t>Patrón de diseño Modelo, Vista, Controlador.</w:t>
-      </w:r>
-    </w:p>
-    <w:p>
-      <w:pPr>
-        <w:rPr>
-          <w:rFonts w:ascii="Arial" w:hAnsi="Arial" w:cs="Arial"/>
-          <w:sz w:val="24"/>
-        </w:rPr>
-      </w:pPr>
-      <w:r>
-        <w:rPr>
-          <w:rFonts w:ascii="Arial" w:hAnsi="Arial" w:cs="Arial"/>
-          <w:sz w:val="24"/>
-        </w:rPr>
-        <w:t>POO</w:t>
-      </w:r>
-      <w:r>
-        <w:rPr>
-          <w:rFonts w:ascii="Arial" w:hAnsi="Arial" w:cs="Arial"/>
-          <w:sz w:val="24"/>
-        </w:rPr>
-        <w:tab/>
-      </w:r>
-      <w:r>
-        <w:rPr>
-          <w:rFonts w:ascii="Arial" w:hAnsi="Arial" w:cs="Arial"/>
-          <w:sz w:val="24"/>
-        </w:rPr>
-        <w:tab/>
-        <w:t xml:space="preserve">= </w:t>
-      </w:r>
-      <w:r>
-        <w:rPr>
-          <w:rFonts w:ascii="Arial" w:hAnsi="Arial" w:cs="Arial"/>
-          <w:sz w:val="24"/>
-        </w:rPr>
-        <w:tab/>
-        <w:t>Programación Orientado a Objetos</w:t>
-      </w:r>
-      <w:r>
-        <w:rPr>
-          <w:rFonts w:ascii="Arial" w:hAnsi="Arial" w:cs="Arial"/>
-          <w:sz w:val="24"/>
+        <w:jc w:val="both"/>
+        <w:rPr>
+          <w:rFonts w:ascii="Arial" w:hAnsi="Arial" w:cs="Arial"/>
+          <w:sz w:val="24"/>
+          <w:szCs w:val="24"/>
+        </w:rPr>
+      </w:pPr>
+      <w:r>
+        <w:rPr>
+          <w:rFonts w:ascii="Arial" w:hAnsi="Arial" w:cs="Arial"/>
+          <w:sz w:val="24"/>
+          <w:szCs w:val="24"/>
+        </w:rPr>
+        <w:t xml:space="preserve">Es importante </w:t>
+      </w:r>
+      <w:r>
+        <w:rPr>
+          <w:rFonts w:ascii="Arial" w:hAnsi="Arial" w:cs="Arial"/>
+          <w:sz w:val="24"/>
+          <w:szCs w:val="24"/>
+        </w:rPr>
+        <w:t>tomar en cuenta</w:t>
+      </w:r>
+      <w:r>
+        <w:rPr>
+          <w:rFonts w:ascii="Arial" w:hAnsi="Arial" w:cs="Arial"/>
+          <w:sz w:val="24"/>
+          <w:szCs w:val="24"/>
+        </w:rPr>
+        <w:t xml:space="preserve"> que la est</w:t>
+      </w:r>
+      <w:r>
+        <w:rPr>
+          <w:rFonts w:ascii="Arial" w:hAnsi="Arial" w:cs="Arial"/>
+          <w:sz w:val="24"/>
+          <w:szCs w:val="24"/>
+        </w:rPr>
+        <w:t xml:space="preserve">rategia mencionada continuará </w:t>
+      </w:r>
+      <w:r>
+        <w:rPr>
+          <w:rFonts w:ascii="Arial" w:hAnsi="Arial" w:cs="Arial"/>
+          <w:sz w:val="24"/>
+          <w:szCs w:val="24"/>
+        </w:rPr>
+        <w:t>dentro de</w:t>
+      </w:r>
+      <w:r>
+        <w:rPr>
+          <w:rFonts w:ascii="Arial" w:hAnsi="Arial" w:cs="Arial"/>
+          <w:sz w:val="24"/>
+          <w:szCs w:val="24"/>
         </w:rPr>
         <w:t xml:space="preserve"> </w:t>
       </w:r>
-    </w:p>
-    <w:p>
-      <w:pPr>
-        <w:rPr>
-          <w:rFonts w:ascii="Arial" w:hAnsi="Arial" w:cs="Arial"/>
-          <w:sz w:val="24"/>
-        </w:rPr>
-      </w:pPr>
-    </w:p>
-    <w:p>
-      <w:pPr>
-        <w:pStyle w:val="Ttulo1"/>
+      <w:r>
+        <w:rPr>
+          <w:rFonts w:ascii="Arial" w:hAnsi="Arial" w:cs="Arial"/>
+          <w:sz w:val="24"/>
+          <w:szCs w:val="24"/>
+        </w:rPr>
+        <w:t xml:space="preserve">un </w:t>
+      </w:r>
+      <w:r>
+        <w:rPr>
+          <w:rFonts w:ascii="Arial" w:hAnsi="Arial" w:cs="Arial"/>
+          <w:sz w:val="24"/>
+          <w:szCs w:val="24"/>
+        </w:rPr>
+        <w:t xml:space="preserve">delicado </w:t>
+      </w:r>
+      <w:r>
+        <w:rPr>
+          <w:rFonts w:ascii="Arial" w:hAnsi="Arial" w:cs="Arial"/>
+          <w:sz w:val="24"/>
+          <w:szCs w:val="24"/>
+        </w:rPr>
+        <w:t>proceso de implementación</w:t>
+      </w:r>
+      <w:r>
+        <w:rPr>
+          <w:rFonts w:ascii="Arial" w:hAnsi="Arial" w:cs="Arial"/>
+          <w:sz w:val="24"/>
+          <w:szCs w:val="24"/>
+        </w:rPr>
+        <w:t>, el</w:t>
+      </w:r>
+      <w:r>
+        <w:rPr>
+          <w:rFonts w:ascii="Arial" w:hAnsi="Arial" w:cs="Arial"/>
+          <w:sz w:val="24"/>
+          <w:szCs w:val="24"/>
+        </w:rPr>
+        <w:t xml:space="preserve"> cual será finalizado tiempo después de haber concluido con mis estudios académicos</w:t>
+      </w:r>
+      <w:r>
+        <w:rPr>
+          <w:rFonts w:ascii="Arial" w:hAnsi="Arial" w:cs="Arial"/>
+          <w:sz w:val="24"/>
+          <w:szCs w:val="24"/>
+        </w:rPr>
+        <w:t xml:space="preserve">, de manera que </w:t>
+      </w:r>
+      <w:r>
+        <w:rPr>
+          <w:rFonts w:ascii="Arial" w:hAnsi="Arial" w:cs="Arial"/>
+          <w:sz w:val="24"/>
+          <w:szCs w:val="24"/>
+        </w:rPr>
+        <w:t xml:space="preserve">fue necesario asesorar el aprendizaje del alumno José Daniel Bermúdez Aquiahuatl, </w:t>
+      </w:r>
+      <w:r>
+        <w:rPr>
+          <w:rFonts w:ascii="Arial" w:hAnsi="Arial" w:cs="Arial"/>
+          <w:sz w:val="24"/>
+          <w:szCs w:val="24"/>
+        </w:rPr>
+        <w:t>con el fin de delegar</w:t>
+      </w:r>
+      <w:r>
+        <w:rPr>
+          <w:rFonts w:ascii="Arial" w:hAnsi="Arial" w:cs="Arial"/>
+          <w:sz w:val="24"/>
+          <w:szCs w:val="24"/>
+        </w:rPr>
+        <w:t xml:space="preserve"> las responsabilidades totales de manera gradual </w:t>
+      </w:r>
+      <w:r>
+        <w:rPr>
+          <w:rFonts w:ascii="Arial" w:hAnsi="Arial" w:cs="Arial"/>
+          <w:sz w:val="24"/>
+          <w:szCs w:val="24"/>
+        </w:rPr>
+        <w:t>para el</w:t>
+      </w:r>
+      <w:r>
+        <w:rPr>
+          <w:rFonts w:ascii="Arial" w:hAnsi="Arial" w:cs="Arial"/>
+          <w:sz w:val="24"/>
+          <w:szCs w:val="24"/>
+        </w:rPr>
+        <w:t xml:space="preserve"> des</w:t>
+      </w:r>
+      <w:r>
+        <w:rPr>
+          <w:rFonts w:ascii="Arial" w:hAnsi="Arial" w:cs="Arial"/>
+          <w:sz w:val="24"/>
+          <w:szCs w:val="24"/>
+        </w:rPr>
+        <w:t>arrollo del sistema SICORP y hacer notar que se encuentra</w:t>
+      </w:r>
+      <w:r>
+        <w:rPr>
+          <w:rFonts w:ascii="Arial" w:hAnsi="Arial" w:cs="Arial"/>
+          <w:sz w:val="24"/>
+          <w:szCs w:val="24"/>
+        </w:rPr>
+        <w:t xml:space="preserve"> preparado </w:t>
+      </w:r>
+      <w:r>
+        <w:rPr>
+          <w:rFonts w:ascii="Arial" w:hAnsi="Arial" w:cs="Arial"/>
+          <w:sz w:val="24"/>
+          <w:szCs w:val="24"/>
+        </w:rPr>
+        <w:t xml:space="preserve">gracias a sus </w:t>
+      </w:r>
+      <w:r>
+        <w:rPr>
+          <w:rFonts w:ascii="Arial" w:hAnsi="Arial" w:cs="Arial"/>
+          <w:sz w:val="24"/>
+          <w:szCs w:val="24"/>
+        </w:rPr>
+        <w:t>conocimientos.</w:t>
+      </w:r>
+    </w:p>
+    <w:p>
+      <w:pPr>
+        <w:rPr>
+          <w:rFonts w:ascii="Arial" w:hAnsi="Arial" w:cs="Arial"/>
+          <w:sz w:val="24"/>
+          <w:szCs w:val="24"/>
+        </w:rPr>
+      </w:pPr>
+      <w:r>
+        <w:rPr>
+          <w:rFonts w:ascii="Arial" w:hAnsi="Arial" w:cs="Arial"/>
+          <w:sz w:val="24"/>
+          <w:szCs w:val="24"/>
+        </w:rPr>
+        <w:br w:type="page"/>
+      </w:r>
+    </w:p>
+    <w:p>
+      <w:pPr>
+        <w:pStyle w:val="Ttulo2"/>
         <w:jc w:val="both"/>
         <w:rPr>
           <w:rFonts w:ascii="Arial" w:hAnsi="Arial" w:cs="Arial"/>
           <w:b/>
           <w:color w:val="000000" w:themeColor="text1"/>
-          <w:sz w:val="28"/>
-          <w:szCs w:val="24"/>
-        </w:rPr>
-      </w:pPr>
-      <w:bookmarkStart w:id="5" w:name="_Toc499757259"/>
-      <w:r>
-        <w:rPr>
-          <w:rFonts w:ascii="Arial" w:hAnsi="Arial" w:cs="Arial"/>
-          <w:b/>
-          <w:color w:val="000000" w:themeColor="text1"/>
-          <w:sz w:val="28"/>
-          <w:szCs w:val="24"/>
-        </w:rPr>
-        <w:t>Introducción</w:t>
-      </w:r>
-      <w:bookmarkEnd w:id="5"/>
-    </w:p>
-    <w:p>
-      <w:pPr>
-        <w:ind w:firstLine="708"/>
-        <w:jc w:val="both"/>
-        <w:rPr>
-          <w:rFonts w:ascii="Arial" w:hAnsi="Arial" w:cs="Arial"/>
-          <w:sz w:val="24"/>
-          <w:szCs w:val="24"/>
-        </w:rPr>
-      </w:pPr>
-      <w:r>
-        <w:rPr>
-          <w:rFonts w:ascii="Arial" w:hAnsi="Arial" w:cs="Arial"/>
-          <w:sz w:val="24"/>
-          <w:szCs w:val="24"/>
-        </w:rPr>
-        <w:t xml:space="preserve">El Sistema de Gestión de Conocimiento Corporativo, mejor conocido como SICORP, es un sistema que nació </w:t>
-      </w:r>
-      <w:r>
-        <w:rPr>
-          <w:rFonts w:ascii="Arial" w:hAnsi="Arial" w:cs="Arial"/>
-          <w:sz w:val="24"/>
-          <w:szCs w:val="24"/>
-        </w:rPr>
-        <w:t>de</w:t>
-      </w:r>
-      <w:r>
-        <w:rPr>
-          <w:rFonts w:ascii="Arial" w:hAnsi="Arial" w:cs="Arial"/>
-          <w:sz w:val="24"/>
-          <w:szCs w:val="24"/>
-        </w:rPr>
-        <w:t xml:space="preserve"> la necesidad de mejorar los tiempos de creación de reportes contables y mostrar de manera ordenada y eficaz la información obtenida por medio de los datos que genera el sistema Kepler.</w:t>
-      </w:r>
-      <w:r>
-        <w:rPr>
-          <w:rFonts w:ascii="Arial" w:hAnsi="Arial" w:cs="Arial"/>
-          <w:sz w:val="24"/>
-          <w:szCs w:val="24"/>
-        </w:rPr>
-        <w:t xml:space="preserve"> Sin embargo el sistema SICORP ha tenido múltiples inconvenientes durante el proceso de mantenimiento.</w:t>
-      </w:r>
-    </w:p>
-    <w:p>
-      <w:pPr>
-        <w:jc w:val="both"/>
-        <w:rPr>
-          <w:rFonts w:ascii="Arial" w:hAnsi="Arial" w:cs="Arial"/>
-          <w:sz w:val="24"/>
-          <w:szCs w:val="24"/>
-        </w:rPr>
-      </w:pPr>
-      <w:r>
-        <w:rPr>
-          <w:rFonts w:ascii="Arial" w:hAnsi="Arial" w:cs="Arial"/>
-          <w:sz w:val="24"/>
-          <w:szCs w:val="24"/>
-        </w:rPr>
-        <w:t xml:space="preserve">Durante el periodo de estadía </w:t>
-      </w:r>
-      <w:r>
-        <w:rPr>
-          <w:rFonts w:ascii="Arial" w:hAnsi="Arial" w:cs="Arial"/>
-          <w:sz w:val="24"/>
-          <w:szCs w:val="24"/>
-        </w:rPr>
-        <w:t xml:space="preserve">se consolidó una estrategia que permite la optimización y por lo tanto, el término del </w:t>
-      </w:r>
-      <w:r>
-        <w:rPr>
-          <w:rFonts w:ascii="Arial" w:hAnsi="Arial" w:cs="Arial"/>
-          <w:sz w:val="24"/>
-          <w:szCs w:val="24"/>
-        </w:rPr>
-        <w:t xml:space="preserve">primer </w:t>
-      </w:r>
-      <w:r>
-        <w:rPr>
-          <w:rFonts w:ascii="Arial" w:hAnsi="Arial" w:cs="Arial"/>
-          <w:sz w:val="24"/>
-          <w:szCs w:val="24"/>
-        </w:rPr>
-        <w:t>ciclo de mantenimiento</w:t>
-      </w:r>
-      <w:r>
-        <w:rPr>
-          <w:rFonts w:ascii="Arial" w:hAnsi="Arial" w:cs="Arial"/>
-          <w:sz w:val="24"/>
-          <w:szCs w:val="24"/>
-        </w:rPr>
-        <w:t xml:space="preserve"> de SICORP</w:t>
-      </w:r>
-      <w:r>
-        <w:rPr>
-          <w:rFonts w:ascii="Arial" w:hAnsi="Arial" w:cs="Arial"/>
-          <w:sz w:val="24"/>
-          <w:szCs w:val="24"/>
-        </w:rPr>
-        <w:t>.</w:t>
-      </w:r>
-    </w:p>
-    <w:p>
-      <w:pPr>
-        <w:jc w:val="both"/>
-        <w:rPr>
-          <w:rFonts w:ascii="Arial" w:hAnsi="Arial" w:cs="Arial"/>
-          <w:sz w:val="24"/>
-          <w:szCs w:val="24"/>
-        </w:rPr>
-      </w:pPr>
-      <w:r>
-        <w:rPr>
-          <w:rFonts w:ascii="Arial" w:hAnsi="Arial" w:cs="Arial"/>
-          <w:sz w:val="24"/>
-          <w:szCs w:val="24"/>
-        </w:rPr>
-        <w:t xml:space="preserve">Esta estrategia pretende automatizar por completo las operaciones de mayor importancia del sistema, mismas </w:t>
-      </w:r>
-      <w:r>
-        <w:rPr>
-          <w:rFonts w:ascii="Arial" w:hAnsi="Arial" w:cs="Arial"/>
-          <w:sz w:val="24"/>
-          <w:szCs w:val="24"/>
-        </w:rPr>
-        <w:t xml:space="preserve">que </w:t>
-      </w:r>
-      <w:r>
-        <w:rPr>
-          <w:rFonts w:ascii="Arial" w:hAnsi="Arial" w:cs="Arial"/>
-          <w:sz w:val="24"/>
-          <w:szCs w:val="24"/>
-        </w:rPr>
-        <w:t>permitirán el funcionamiento óptimo para la obtención y presentación de los reportes</w:t>
-      </w:r>
-      <w:r>
-        <w:rPr>
-          <w:rFonts w:ascii="Arial" w:hAnsi="Arial" w:cs="Arial"/>
-          <w:sz w:val="24"/>
-          <w:szCs w:val="24"/>
-        </w:rPr>
-        <w:t xml:space="preserve"> </w:t>
-      </w:r>
-      <w:r>
-        <w:rPr>
-          <w:rFonts w:ascii="Arial" w:hAnsi="Arial" w:cs="Arial"/>
-          <w:sz w:val="24"/>
-          <w:szCs w:val="24"/>
-        </w:rPr>
-        <w:t xml:space="preserve">en </w:t>
-      </w:r>
-      <w:r>
-        <w:rPr>
-          <w:rFonts w:ascii="Arial" w:hAnsi="Arial" w:cs="Arial"/>
-          <w:sz w:val="24"/>
-          <w:szCs w:val="24"/>
-        </w:rPr>
-        <w:t>las diferentes áreas operativas.</w:t>
-      </w:r>
-    </w:p>
-    <w:p>
-      <w:pPr>
-        <w:jc w:val="both"/>
-        <w:rPr>
-          <w:rFonts w:ascii="Arial" w:hAnsi="Arial" w:cs="Arial"/>
-          <w:sz w:val="24"/>
-          <w:szCs w:val="24"/>
-        </w:rPr>
-      </w:pPr>
-      <w:r>
-        <w:rPr>
-          <w:rFonts w:ascii="Arial" w:hAnsi="Arial" w:cs="Arial"/>
-          <w:sz w:val="24"/>
-          <w:szCs w:val="24"/>
-        </w:rPr>
-        <w:t xml:space="preserve">Las actividades </w:t>
-      </w:r>
-      <w:r>
-        <w:rPr>
-          <w:rFonts w:ascii="Arial" w:hAnsi="Arial" w:cs="Arial"/>
-          <w:sz w:val="24"/>
-          <w:szCs w:val="24"/>
-        </w:rPr>
-        <w:t>presentadas a lo largo del reporte son el conjunto</w:t>
-      </w:r>
-      <w:r>
-        <w:rPr>
-          <w:rFonts w:ascii="Arial" w:hAnsi="Arial" w:cs="Arial"/>
-          <w:sz w:val="24"/>
-          <w:szCs w:val="24"/>
-        </w:rPr>
-        <w:t xml:space="preserve"> del trabajo colaborativo entre la Universidad Politécnica de Tapachula (UPTAP) y la Unión de Crédito del Soconusco</w:t>
-      </w:r>
-      <w:r>
-        <w:rPr>
-          <w:rFonts w:ascii="Arial" w:hAnsi="Arial" w:cs="Arial"/>
-          <w:sz w:val="24"/>
-          <w:szCs w:val="24"/>
-        </w:rPr>
-        <w:t xml:space="preserve"> (UCS)</w:t>
-      </w:r>
-      <w:r>
-        <w:rPr>
-          <w:rFonts w:ascii="Arial" w:hAnsi="Arial" w:cs="Arial"/>
-          <w:sz w:val="24"/>
-          <w:szCs w:val="24"/>
-        </w:rPr>
-        <w:t xml:space="preserve"> a lo largo del presente año. Es por esto</w:t>
-      </w:r>
-      <w:r>
-        <w:rPr>
-          <w:rFonts w:ascii="Arial" w:hAnsi="Arial" w:cs="Arial"/>
-          <w:sz w:val="24"/>
-          <w:szCs w:val="24"/>
-        </w:rPr>
-        <w:t xml:space="preserve"> que,</w:t>
-      </w:r>
-      <w:r>
-        <w:rPr>
-          <w:rFonts w:ascii="Arial" w:hAnsi="Arial" w:cs="Arial"/>
-          <w:sz w:val="24"/>
-          <w:szCs w:val="24"/>
-        </w:rPr>
-        <w:t xml:space="preserve"> surge la necesidad de </w:t>
-      </w:r>
-      <w:r>
-        <w:rPr>
-          <w:rFonts w:ascii="Arial" w:hAnsi="Arial" w:cs="Arial"/>
-          <w:sz w:val="24"/>
-          <w:szCs w:val="24"/>
-        </w:rPr>
-        <w:t>mencionar</w:t>
-      </w:r>
-      <w:r>
-        <w:rPr>
-          <w:rFonts w:ascii="Arial" w:hAnsi="Arial" w:cs="Arial"/>
-          <w:sz w:val="24"/>
-          <w:szCs w:val="24"/>
-        </w:rPr>
-        <w:t xml:space="preserve"> referencias a diversos acontecimientos que </w:t>
-      </w:r>
-      <w:r>
-        <w:rPr>
-          <w:rFonts w:ascii="Arial" w:hAnsi="Arial" w:cs="Arial"/>
-          <w:sz w:val="24"/>
-          <w:szCs w:val="24"/>
-        </w:rPr>
-        <w:t>ocurrieron</w:t>
-      </w:r>
-      <w:r>
-        <w:rPr>
-          <w:rFonts w:ascii="Arial" w:hAnsi="Arial" w:cs="Arial"/>
-          <w:sz w:val="24"/>
-          <w:szCs w:val="24"/>
-        </w:rPr>
-        <w:t xml:space="preserve"> fuera del periodo</w:t>
-      </w:r>
-      <w:r>
-        <w:rPr>
-          <w:rFonts w:ascii="Arial" w:hAnsi="Arial" w:cs="Arial"/>
-          <w:sz w:val="24"/>
-          <w:szCs w:val="24"/>
-        </w:rPr>
-        <w:t xml:space="preserve"> de estadía</w:t>
-      </w:r>
-      <w:r>
-        <w:rPr>
-          <w:rFonts w:ascii="Arial" w:hAnsi="Arial" w:cs="Arial"/>
-          <w:sz w:val="24"/>
-          <w:szCs w:val="24"/>
-        </w:rPr>
-        <w:t>.</w:t>
-      </w:r>
-    </w:p>
-    <w:p>
-      <w:pPr>
-        <w:jc w:val="both"/>
-        <w:rPr>
-          <w:rFonts w:ascii="Arial" w:hAnsi="Arial" w:cs="Arial"/>
-          <w:sz w:val="24"/>
-          <w:szCs w:val="24"/>
-        </w:rPr>
-      </w:pPr>
-      <w:r>
-        <w:rPr>
-          <w:rFonts w:ascii="Arial" w:hAnsi="Arial" w:cs="Arial"/>
-          <w:sz w:val="24"/>
-          <w:szCs w:val="24"/>
-        </w:rPr>
-        <w:t xml:space="preserve">Es importante </w:t>
-      </w:r>
-      <w:r>
-        <w:rPr>
-          <w:rFonts w:ascii="Arial" w:hAnsi="Arial" w:cs="Arial"/>
-          <w:sz w:val="24"/>
-          <w:szCs w:val="24"/>
-        </w:rPr>
-        <w:t>tomar en cuenta</w:t>
-      </w:r>
-      <w:r>
-        <w:rPr>
-          <w:rFonts w:ascii="Arial" w:hAnsi="Arial" w:cs="Arial"/>
-          <w:sz w:val="24"/>
-          <w:szCs w:val="24"/>
-        </w:rPr>
-        <w:t xml:space="preserve"> que la est</w:t>
-      </w:r>
-      <w:r>
-        <w:rPr>
-          <w:rFonts w:ascii="Arial" w:hAnsi="Arial" w:cs="Arial"/>
-          <w:sz w:val="24"/>
-          <w:szCs w:val="24"/>
-        </w:rPr>
-        <w:t xml:space="preserve">rategia mencionada continuará </w:t>
-      </w:r>
-      <w:r>
-        <w:rPr>
-          <w:rFonts w:ascii="Arial" w:hAnsi="Arial" w:cs="Arial"/>
-          <w:sz w:val="24"/>
-          <w:szCs w:val="24"/>
-        </w:rPr>
-        <w:t>dentro de</w:t>
-      </w:r>
-      <w:r>
-        <w:rPr>
-          <w:rFonts w:ascii="Arial" w:hAnsi="Arial" w:cs="Arial"/>
-          <w:sz w:val="24"/>
-          <w:szCs w:val="24"/>
-        </w:rPr>
-        <w:t xml:space="preserve"> </w:t>
-      </w:r>
-      <w:r>
-        <w:rPr>
-          <w:rFonts w:ascii="Arial" w:hAnsi="Arial" w:cs="Arial"/>
-          <w:sz w:val="24"/>
-          <w:szCs w:val="24"/>
-        </w:rPr>
-        <w:t xml:space="preserve">un </w:t>
-      </w:r>
-      <w:r>
-        <w:rPr>
-          <w:rFonts w:ascii="Arial" w:hAnsi="Arial" w:cs="Arial"/>
-          <w:sz w:val="24"/>
-          <w:szCs w:val="24"/>
-        </w:rPr>
-        <w:t xml:space="preserve">delicado </w:t>
-      </w:r>
-      <w:r>
-        <w:rPr>
-          <w:rFonts w:ascii="Arial" w:hAnsi="Arial" w:cs="Arial"/>
-          <w:sz w:val="24"/>
-          <w:szCs w:val="24"/>
-        </w:rPr>
-        <w:t>proceso de implementación</w:t>
-      </w:r>
-      <w:r>
-        <w:rPr>
-          <w:rFonts w:ascii="Arial" w:hAnsi="Arial" w:cs="Arial"/>
-          <w:sz w:val="24"/>
-          <w:szCs w:val="24"/>
-        </w:rPr>
-        <w:t>, el</w:t>
-      </w:r>
-      <w:r>
-        <w:rPr>
-          <w:rFonts w:ascii="Arial" w:hAnsi="Arial" w:cs="Arial"/>
-          <w:sz w:val="24"/>
-          <w:szCs w:val="24"/>
-        </w:rPr>
-        <w:t xml:space="preserve"> cual será finalizado tiempo después de haber concluido con mis estudios académicos</w:t>
-      </w:r>
-      <w:r>
-        <w:rPr>
-          <w:rFonts w:ascii="Arial" w:hAnsi="Arial" w:cs="Arial"/>
-          <w:sz w:val="24"/>
-          <w:szCs w:val="24"/>
-        </w:rPr>
-        <w:t xml:space="preserve">, de manera que </w:t>
-      </w:r>
-      <w:r>
-        <w:rPr>
-          <w:rFonts w:ascii="Arial" w:hAnsi="Arial" w:cs="Arial"/>
-          <w:sz w:val="24"/>
-          <w:szCs w:val="24"/>
-        </w:rPr>
-        <w:t xml:space="preserve">fue necesario asesorar el aprendizaje del alumno José Daniel Bermúdez Aquiahuatl, </w:t>
-      </w:r>
-      <w:r>
-        <w:rPr>
-          <w:rFonts w:ascii="Arial" w:hAnsi="Arial" w:cs="Arial"/>
-          <w:sz w:val="24"/>
-          <w:szCs w:val="24"/>
-        </w:rPr>
-        <w:t>con el fin de delegar</w:t>
-      </w:r>
-      <w:r>
-        <w:rPr>
-          <w:rFonts w:ascii="Arial" w:hAnsi="Arial" w:cs="Arial"/>
-          <w:sz w:val="24"/>
-          <w:szCs w:val="24"/>
-        </w:rPr>
-        <w:t xml:space="preserve"> las responsabilidades totales de manera gradual </w:t>
-      </w:r>
-      <w:r>
-        <w:rPr>
-          <w:rFonts w:ascii="Arial" w:hAnsi="Arial" w:cs="Arial"/>
-          <w:sz w:val="24"/>
-          <w:szCs w:val="24"/>
-        </w:rPr>
-        <w:t>para el</w:t>
-      </w:r>
-      <w:r>
-        <w:rPr>
-          <w:rFonts w:ascii="Arial" w:hAnsi="Arial" w:cs="Arial"/>
-          <w:sz w:val="24"/>
-          <w:szCs w:val="24"/>
-        </w:rPr>
-        <w:t xml:space="preserve"> des</w:t>
-      </w:r>
-      <w:r>
-        <w:rPr>
-          <w:rFonts w:ascii="Arial" w:hAnsi="Arial" w:cs="Arial"/>
-          <w:sz w:val="24"/>
-          <w:szCs w:val="24"/>
-        </w:rPr>
-        <w:t>arrollo del sistema SICORP y hacer notar que se encuentra</w:t>
-      </w:r>
-      <w:r>
-        <w:rPr>
-          <w:rFonts w:ascii="Arial" w:hAnsi="Arial" w:cs="Arial"/>
-          <w:sz w:val="24"/>
-          <w:szCs w:val="24"/>
-        </w:rPr>
-        <w:t xml:space="preserve"> preparado </w:t>
-      </w:r>
-      <w:r>
-        <w:rPr>
-          <w:rFonts w:ascii="Arial" w:hAnsi="Arial" w:cs="Arial"/>
-          <w:sz w:val="24"/>
-          <w:szCs w:val="24"/>
-        </w:rPr>
-        <w:t xml:space="preserve">gracias a sus </w:t>
-      </w:r>
-      <w:r>
-        <w:rPr>
-          <w:rFonts w:ascii="Arial" w:hAnsi="Arial" w:cs="Arial"/>
-          <w:sz w:val="24"/>
-          <w:szCs w:val="24"/>
-        </w:rPr>
-        <w:t>conocimientos.</w:t>
-      </w:r>
-    </w:p>
-    <w:p>
-      <w:pPr>
-        <w:rPr>
-          <w:rFonts w:ascii="Arial" w:hAnsi="Arial" w:cs="Arial"/>
-          <w:sz w:val="24"/>
-          <w:szCs w:val="24"/>
-        </w:rPr>
-      </w:pPr>
-      <w:r>
-        <w:rPr>
-          <w:rFonts w:ascii="Arial" w:hAnsi="Arial" w:cs="Arial"/>
-          <w:sz w:val="24"/>
-          <w:szCs w:val="24"/>
-        </w:rPr>
-        <w:br w:type="page"/>
-      </w:r>
-    </w:p>
-    <w:p>
-      <w:pPr>
-        <w:pStyle w:val="Ttulo2"/>
-        <w:jc w:val="both"/>
-        <w:rPr>
-          <w:rFonts w:ascii="Arial" w:hAnsi="Arial" w:cs="Arial"/>
-          <w:b/>
-          <w:color w:val="000000" w:themeColor="text1"/>
-        </w:rPr>
-      </w:pPr>
-      <w:bookmarkStart w:id="6" w:name="_Toc499757260"/>
+        </w:rPr>
+      </w:pPr>
+      <w:bookmarkStart w:id="7" w:name="_Toc500753860"/>
       <w:r>
         <w:rPr>
           <w:rFonts w:ascii="Arial" w:hAnsi="Arial" w:cs="Arial"/>
@@ -5007,7 +5123,7 @@
         </w:rPr>
         <w:t xml:space="preserve"> institución</w:t>
       </w:r>
-      <w:bookmarkEnd w:id="6"/>
+      <w:bookmarkEnd w:id="7"/>
     </w:p>
     <w:p>
       <w:pPr>
@@ -5255,7 +5371,7 @@
           <w:color w:val="000000" w:themeColor="text1"/>
         </w:rPr>
       </w:pPr>
-      <w:bookmarkStart w:id="7" w:name="_Toc499757261"/>
+      <w:bookmarkStart w:id="8" w:name="_Toc500753861"/>
       <w:r>
         <w:rPr>
           <w:rFonts w:ascii="Arial" w:hAnsi="Arial" w:cs="Arial"/>
@@ -5264,7 +5380,7 @@
         </w:rPr>
         <w:t>Impacto del proyecto desarrollado en relación al área del programa educativo del alumno y la organización o institución</w:t>
       </w:r>
-      <w:bookmarkEnd w:id="7"/>
+      <w:bookmarkEnd w:id="8"/>
     </w:p>
     <w:p>
       <w:pPr>
@@ -5670,7 +5786,7 @@
           <w:szCs w:val="24"/>
         </w:rPr>
       </w:pPr>
-      <w:bookmarkStart w:id="8" w:name="_Toc499757262"/>
+      <w:bookmarkStart w:id="9" w:name="_Toc500753862"/>
       <w:r>
         <w:rPr>
           <w:rFonts w:ascii="Arial" w:hAnsi="Arial" w:cs="Arial"/>
@@ -5681,7 +5797,7 @@
         </w:rPr>
         <w:t>Marco teórico</w:t>
       </w:r>
-      <w:bookmarkEnd w:id="8"/>
+      <w:bookmarkEnd w:id="9"/>
     </w:p>
     <w:p>
       <w:pPr>
@@ -5697,7 +5813,21 @@
           <w:rFonts w:ascii="Arial" w:hAnsi="Arial" w:cs="Arial"/>
           <w:sz w:val="24"/>
         </w:rPr>
-        <w:t>El desarrollo de una aplicación profesional siempre encuentra complicaciones en su camino, incluso estas forman parte del ciclo del propio ciclo de vida en el apartado de mantenimiento.</w:t>
+        <w:t>El desarrollo de una aplicación profesional siempre encuentra complicaciones en su camino,</w:t>
+      </w:r>
+      <w:r>
+        <w:rPr>
+          <w:rFonts w:ascii="Arial" w:hAnsi="Arial" w:cs="Arial"/>
+          <w:sz w:val="24"/>
+        </w:rPr>
+        <w:t xml:space="preserve"> incluso estas forman parte </w:t>
+      </w:r>
+      <w:r>
+        <w:rPr>
+          <w:rFonts w:ascii="Arial" w:hAnsi="Arial" w:cs="Arial"/>
+          <w:sz w:val="24"/>
+        </w:rPr>
+        <w:t>del propio ciclo de vida en el apartado de mantenimiento.</w:t>
       </w:r>
     </w:p>
     <w:p>
@@ -5753,7 +5883,7 @@
           <w:szCs w:val="24"/>
         </w:rPr>
       </w:pPr>
-      <w:bookmarkStart w:id="9" w:name="_Toc499757263"/>
+      <w:bookmarkStart w:id="10" w:name="_Toc500753863"/>
       <w:r>
         <w:rPr>
           <w:rFonts w:ascii="Arial" w:hAnsi="Arial" w:cs="Arial"/>
@@ -5764,7 +5894,7 @@
         </w:rPr>
         <w:t>Antecedentes</w:t>
       </w:r>
-      <w:bookmarkEnd w:id="9"/>
+      <w:bookmarkEnd w:id="10"/>
     </w:p>
     <w:p>
       <w:pPr>
@@ -5784,7 +5914,18 @@
           <w:sz w:val="24"/>
           <w:szCs w:val="26"/>
         </w:rPr>
-        <w:t>A principios del año 2017 se implementó de manera correcta el sistema SICROP por medio de un servidor configurado y su interacción con las computadoras actuales de la UCS. Se ofició la entrega formal del sistema por parte de la universidad y junto a este la documentación necesaria para su uso, aclarando que existiría un periodo de pruebas con contemplaba un trimestre.</w:t>
+        <w:t>A principios del año 2017 se implementó de manera correcta el sistema SICROP por medio de un servidor configurado y su interacción con las computadoras actuales de la UCS. Se ofició la entrega formal del sistema por parte de la universidad y junto a este la documentación necesaria para su uso, aclaran</w:t>
+      </w:r>
+      <w:bookmarkStart w:id="11" w:name="_GoBack"/>
+      <w:bookmarkEnd w:id="11"/>
+      <w:r>
+        <w:rPr>
+          <w:rFonts w:ascii="Arial" w:hAnsi="Arial" w:cs="Arial"/>
+          <w:color w:val="000000" w:themeColor="text1"/>
+          <w:sz w:val="24"/>
+          <w:szCs w:val="26"/>
+        </w:rPr>
+        <w:t>do que existiría un periodo de pruebas con contemplaba un trimestre.</w:t>
       </w:r>
     </w:p>
     <w:p>
@@ -5890,7 +6031,7 @@
           <w:szCs w:val="24"/>
         </w:rPr>
       </w:pPr>
-      <w:bookmarkStart w:id="10" w:name="_Toc499757264"/>
+      <w:bookmarkStart w:id="12" w:name="_Toc500753864"/>
       <w:r>
         <w:rPr>
           <w:rFonts w:ascii="Arial" w:hAnsi="Arial" w:cs="Arial"/>
@@ -5901,7 +6042,7 @@
         </w:rPr>
         <w:t>Planteamiento del problema</w:t>
       </w:r>
-      <w:bookmarkEnd w:id="10"/>
+      <w:bookmarkEnd w:id="12"/>
     </w:p>
     <w:p>
       <w:pPr>
@@ -6097,7 +6238,7 @@
           <w:szCs w:val="24"/>
         </w:rPr>
       </w:pPr>
-      <w:bookmarkStart w:id="11" w:name="_Toc499757265"/>
+      <w:bookmarkStart w:id="13" w:name="_Toc500753865"/>
       <w:r>
         <w:rPr>
           <w:rFonts w:ascii="Arial" w:hAnsi="Arial" w:cs="Arial"/>
@@ -6109,7 +6250,7 @@
         <w:lastRenderedPageBreak/>
         <w:t>Justificación</w:t>
       </w:r>
-      <w:bookmarkEnd w:id="11"/>
+      <w:bookmarkEnd w:id="13"/>
     </w:p>
     <w:p>
       <w:pPr>
@@ -6251,7 +6392,7 @@
           <w:szCs w:val="26"/>
         </w:rPr>
       </w:pPr>
-      <w:bookmarkStart w:id="12" w:name="_Toc499757266"/>
+      <w:bookmarkStart w:id="14" w:name="_Toc500753866"/>
       <w:r>
         <w:rPr>
           <w:rFonts w:ascii="Arial" w:hAnsi="Arial" w:cs="Arial"/>
@@ -6262,7 +6403,7 @@
         </w:rPr>
         <w:t>Objetivos</w:t>
       </w:r>
-      <w:bookmarkEnd w:id="12"/>
+      <w:bookmarkEnd w:id="14"/>
     </w:p>
     <w:p>
       <w:pPr>
@@ -6274,7 +6415,7 @@
           <w:color w:val="000000" w:themeColor="text1"/>
         </w:rPr>
       </w:pPr>
-      <w:bookmarkStart w:id="13" w:name="_Toc499757267"/>
+      <w:bookmarkStart w:id="15" w:name="_Toc500753867"/>
       <w:r>
         <w:rPr>
           <w:rFonts w:ascii="Arial" w:hAnsi="Arial" w:cs="Arial"/>
@@ -6283,7 +6424,7 @@
         </w:rPr>
         <w:t>General</w:t>
       </w:r>
-      <w:bookmarkEnd w:id="13"/>
+      <w:bookmarkEnd w:id="15"/>
     </w:p>
     <w:p>
       <w:pPr>
@@ -6435,7 +6576,7 @@
           <w:color w:val="000000" w:themeColor="text1"/>
         </w:rPr>
       </w:pPr>
-      <w:bookmarkStart w:id="14" w:name="_Toc499757268"/>
+      <w:bookmarkStart w:id="16" w:name="_Toc500753868"/>
       <w:r>
         <w:rPr>
           <w:rFonts w:ascii="Arial" w:hAnsi="Arial" w:cs="Arial"/>
@@ -6444,7 +6585,7 @@
         </w:rPr>
         <w:t>Específicos</w:t>
       </w:r>
-      <w:bookmarkEnd w:id="14"/>
+      <w:bookmarkEnd w:id="16"/>
     </w:p>
     <w:p>
       <w:pPr>
@@ -6637,7 +6778,7 @@
           <w:szCs w:val="24"/>
         </w:rPr>
       </w:pPr>
-      <w:bookmarkStart w:id="15" w:name="_Toc499757269"/>
+      <w:bookmarkStart w:id="17" w:name="_Toc500753869"/>
       <w:r>
         <w:rPr>
           <w:rFonts w:ascii="Arial" w:hAnsi="Arial" w:cs="Arial"/>
@@ -6648,7 +6789,7 @@
         </w:rPr>
         <w:t>Metodología (procedimientos, técnicas y/o herramientas metodológicas utilizadas)</w:t>
       </w:r>
-      <w:bookmarkEnd w:id="15"/>
+      <w:bookmarkEnd w:id="17"/>
     </w:p>
     <w:p>
       <w:pPr>
@@ -7603,7 +7744,7 @@
           <w:szCs w:val="24"/>
         </w:rPr>
       </w:pPr>
-      <w:bookmarkStart w:id="16" w:name="_Toc499757270"/>
+      <w:bookmarkStart w:id="18" w:name="_Toc500753870"/>
       <w:r>
         <w:rPr>
           <w:rFonts w:ascii="Arial" w:hAnsi="Arial" w:cs="Arial"/>
@@ -7614,7 +7755,7 @@
         </w:rPr>
         <w:t>Plan de trabajo con cronograma</w:t>
       </w:r>
-      <w:bookmarkEnd w:id="16"/>
+      <w:bookmarkEnd w:id="18"/>
     </w:p>
     <w:p>
       <w:pPr>
@@ -7634,10 +7775,10 @@
       <w:r>
         <w:rPr>
           <w:noProof/>
-          <w:lang w:eastAsia="es-MX"/>
+          <w:lang w:val="en-US"/>
         </w:rPr>
         <w:drawing>
-          <wp:inline distT="0" distB="0" distL="0" distR="0" wp14:anchorId="03C7AFD2" wp14:editId="4A0DFB8C">
+          <wp:inline distT="0" distB="0" distL="0" distR="0" wp14:anchorId="7FFCF687" wp14:editId="268A8CF5">
             <wp:extent cx="5829993" cy="3778528"/>
             <wp:effectExtent l="0" t="0" r="0" b="0"/>
             <wp:docPr id="1" name="Imagen 1"/>
@@ -7695,40 +7836,24 @@
           <w:noProof/>
           <w:lang w:eastAsia="es-MX"/>
         </w:rPr>
-        <w:t>Imagen 1: Actividades del cronogr</w:t>
-      </w:r>
-      <w:r>
-        <w:rPr>
-          <w:i/>
+        <w:t>Imagen 1: Actividades del cronograma</w:t>
+      </w:r>
+    </w:p>
+    <w:p>
+      <w:pPr>
+        <w:rPr>
+          <w:rFonts w:ascii="Arial" w:hAnsi="Arial" w:cs="Arial"/>
+          <w:sz w:val="24"/>
+        </w:rPr>
+      </w:pPr>
+      <w:r>
+        <w:rPr>
           <w:noProof/>
-          <w:lang w:eastAsia="es-MX"/>
-        </w:rPr>
-        <w:t>a</w:t>
-      </w:r>
-      <w:r>
-        <w:rPr>
-          <w:i/>
-          <w:noProof/>
-          <w:lang w:eastAsia="es-MX"/>
-        </w:rPr>
-        <w:t>ma</w:t>
-      </w:r>
-    </w:p>
-    <w:p>
-      <w:pPr>
-        <w:rPr>
-          <w:rFonts w:ascii="Arial" w:hAnsi="Arial" w:cs="Arial"/>
-          <w:sz w:val="24"/>
-        </w:rPr>
-      </w:pPr>
-      <w:r>
-        <w:rPr>
-          <w:noProof/>
-          <w:lang w:eastAsia="es-MX"/>
+          <w:lang w:val="en-US"/>
         </w:rPr>
         <w:lastRenderedPageBreak/>
         <w:drawing>
-          <wp:inline distT="0" distB="0" distL="0" distR="0" wp14:anchorId="65A592C2" wp14:editId="54EF6ECB">
+          <wp:inline distT="0" distB="0" distL="0" distR="0" wp14:anchorId="2C4E6CD8" wp14:editId="57B26C24">
             <wp:extent cx="5813367" cy="3587164"/>
             <wp:effectExtent l="0" t="0" r="0" b="0"/>
             <wp:docPr id="3" name="Imagen 3"/>
@@ -7786,39 +7911,7 @@
           <w:noProof/>
           <w:lang w:eastAsia="es-MX"/>
         </w:rPr>
-        <w:t>Imagen 2</w:t>
-      </w:r>
-      <w:r>
-        <w:rPr>
-          <w:i/>
-          <w:noProof/>
-          <w:lang w:eastAsia="es-MX"/>
-        </w:rPr>
-        <w:t xml:space="preserve">: </w:t>
-      </w:r>
-      <w:r>
-        <w:rPr>
-          <w:i/>
-          <w:noProof/>
-          <w:lang w:eastAsia="es-MX"/>
-        </w:rPr>
-        <w:t>Gráfico</w:t>
-      </w:r>
-      <w:r>
-        <w:rPr>
-          <w:i/>
-          <w:noProof/>
-          <w:lang w:eastAsia="es-MX"/>
-        </w:rPr>
-        <w:t xml:space="preserve"> del cronograma</w:t>
-      </w:r>
-      <w:r>
-        <w:rPr>
-          <w:i/>
-          <w:noProof/>
-          <w:lang w:eastAsia="es-MX"/>
-        </w:rPr>
-        <w:t xml:space="preserve"> por semanas</w:t>
+        <w:t>Imagen 2: Gráfico del cronograma por semanas</w:t>
       </w:r>
     </w:p>
     <w:p>
@@ -7841,7 +7934,7 @@
           <w:szCs w:val="24"/>
         </w:rPr>
       </w:pPr>
-      <w:bookmarkStart w:id="17" w:name="_Toc499757271"/>
+      <w:bookmarkStart w:id="19" w:name="_Toc500753871"/>
       <w:r>
         <w:rPr>
           <w:rFonts w:ascii="Arial" w:hAnsi="Arial" w:cs="Arial"/>
@@ -7852,7 +7945,7 @@
         </w:rPr>
         <w:t>Desarrollo capitular / descripción de las actividades realizadas</w:t>
       </w:r>
-      <w:bookmarkEnd w:id="17"/>
+      <w:bookmarkEnd w:id="19"/>
     </w:p>
     <w:p>
       <w:pPr>
@@ -8992,7 +9085,7 @@
           <w:szCs w:val="24"/>
         </w:rPr>
       </w:pPr>
-      <w:bookmarkStart w:id="18" w:name="_Toc499757272"/>
+      <w:bookmarkStart w:id="20" w:name="_Toc500753872"/>
       <w:r>
         <w:rPr>
           <w:rFonts w:ascii="Arial" w:hAnsi="Arial" w:cs="Arial"/>
@@ -9004,7 +9097,7 @@
         <w:lastRenderedPageBreak/>
         <w:t>Resultados /productos obtenidos y discusión</w:t>
       </w:r>
-      <w:bookmarkEnd w:id="18"/>
+      <w:bookmarkEnd w:id="20"/>
     </w:p>
     <w:p>
       <w:pPr>
@@ -9163,7 +9256,7 @@
           <w:szCs w:val="24"/>
         </w:rPr>
       </w:pPr>
-      <w:bookmarkStart w:id="19" w:name="_Toc499757273"/>
+      <w:bookmarkStart w:id="21" w:name="_Toc500753873"/>
       <w:r>
         <w:rPr>
           <w:rFonts w:ascii="Arial" w:hAnsi="Arial" w:cs="Arial"/>
@@ -9174,7 +9267,7 @@
         </w:rPr>
         <w:t>Conclusiones</w:t>
       </w:r>
-      <w:bookmarkEnd w:id="19"/>
+      <w:bookmarkEnd w:id="21"/>
     </w:p>
     <w:p>
       <w:pPr>
@@ -9330,10 +9423,14 @@
         <w:t>Cabe mencionar que los proyectos de prueba son de suma importancia, pues desarrollar un sistema que implemente la lógica y el funcionamiento de otro sistema modelo, puede resultar muy estresante y tedioso, sin embargo, resulta eficaz durante el proceso de aprendizaje, ya que se evitan componentes y módulos que no son necesarios, por lo tanto general una rápida y eficiente comprensión.</w:t>
       </w:r>
     </w:p>
-    <w:bookmarkStart w:id="20" w:name="_Toc499757274" w:displacedByCustomXml="next"/>
+    <w:bookmarkStart w:id="22" w:name="_Toc500753874" w:displacedByCustomXml="next"/>
     <w:sdt>
       <w:sdtPr>
         <w:rPr>
+          <w:rFonts w:asciiTheme="minorHAnsi" w:eastAsiaTheme="minorHAnsi" w:hAnsiTheme="minorHAnsi" w:cstheme="minorBidi"/>
+          <w:color w:val="auto"/>
+          <w:sz w:val="22"/>
+          <w:szCs w:val="22"/>
           <w:lang w:val="es-ES"/>
         </w:rPr>
         <w:id w:val="-397672795"/>
@@ -9344,10 +9441,6 @@
       </w:sdtPr>
       <w:sdtEndPr>
         <w:rPr>
-          <w:rFonts w:asciiTheme="minorHAnsi" w:eastAsiaTheme="minorHAnsi" w:hAnsiTheme="minorHAnsi" w:cstheme="minorBidi"/>
-          <w:color w:val="auto"/>
-          <w:sz w:val="22"/>
-          <w:szCs w:val="22"/>
           <w:lang w:val="es-MX"/>
         </w:rPr>
       </w:sdtEndPr>
@@ -9372,13 +9465,14 @@
             </w:rPr>
             <w:t>Referencias</w:t>
           </w:r>
-          <w:bookmarkEnd w:id="20"/>
+          <w:bookmarkEnd w:id="22"/>
         </w:p>
         <w:sdt>
           <w:sdtPr>
             <w:id w:val="-573587230"/>
             <w:bibliography/>
           </w:sdtPr>
+          <w:sdtEndPr/>
           <w:sdtContent>
             <w:p>
               <w:pPr>
@@ -9515,7 +9609,7 @@
           <w:szCs w:val="24"/>
         </w:rPr>
       </w:pPr>
-      <w:bookmarkStart w:id="21" w:name="_Toc499757275"/>
+      <w:bookmarkStart w:id="23" w:name="_Toc500753875"/>
       <w:r>
         <w:rPr>
           <w:rFonts w:ascii="Arial" w:hAnsi="Arial" w:cs="Arial"/>
@@ -9526,7 +9620,7 @@
         </w:rPr>
         <w:t>Anexos</w:t>
       </w:r>
-      <w:bookmarkEnd w:id="21"/>
+      <w:bookmarkEnd w:id="23"/>
       <w:r>
         <w:rPr>
           <w:rFonts w:ascii="Arial" w:hAnsi="Arial" w:cs="Arial"/>
@@ -9583,53 +9677,37 @@
           <w:noProof/>
           <w:lang w:eastAsia="es-MX"/>
         </w:rPr>
-        <w:t>Imagen 3</w:t>
-      </w:r>
-      <w:r>
+        <w:t>Imagen 3: Mapa mental del funcionamiento de SICORP</w:t>
+      </w:r>
+    </w:p>
+    <w:p>
+      <w:pPr>
+        <w:jc w:val="center"/>
         <w:rPr>
           <w:i/>
           <w:noProof/>
           <w:lang w:eastAsia="es-MX"/>
         </w:rPr>
-        <w:t xml:space="preserve">: </w:t>
-      </w:r>
-      <w:r>
+      </w:pPr>
+    </w:p>
+    <w:p>
+      <w:pPr>
+        <w:jc w:val="center"/>
         <w:rPr>
           <w:i/>
           <w:noProof/>
           <w:lang w:eastAsia="es-MX"/>
         </w:rPr>
-        <w:t>Mapa mental del funcionamiento de SICORP</w:t>
-      </w:r>
-    </w:p>
-    <w:p>
-      <w:pPr>
-        <w:jc w:val="center"/>
+      </w:pPr>
+      <w:r>
         <w:rPr>
           <w:i/>
           <w:noProof/>
-          <w:lang w:eastAsia="es-MX"/>
-        </w:rPr>
-      </w:pPr>
-    </w:p>
-    <w:p>
-      <w:pPr>
-        <w:jc w:val="center"/>
-        <w:rPr>
-          <w:i/>
-          <w:noProof/>
-          <w:lang w:eastAsia="es-MX"/>
-        </w:rPr>
-      </w:pPr>
-      <w:r>
-        <w:rPr>
-          <w:i/>
-          <w:noProof/>
-          <w:lang w:eastAsia="es-MX"/>
+          <w:lang w:val="en-US"/>
         </w:rPr>
         <w:lastRenderedPageBreak/>
         <w:drawing>
-          <wp:anchor distT="0" distB="0" distL="114300" distR="114300" simplePos="0" relativeHeight="251666432" behindDoc="0" locked="0" layoutInCell="1" allowOverlap="1" wp14:anchorId="70468712" wp14:editId="5CB8BA85">
+          <wp:anchor distT="0" distB="0" distL="114300" distR="114300" simplePos="0" relativeHeight="251666432" behindDoc="0" locked="0" layoutInCell="1" allowOverlap="1" wp14:anchorId="72EB7A77" wp14:editId="4EC61BD1">
             <wp:simplePos x="0" y="0"/>
             <wp:positionH relativeFrom="margin">
               <wp:align>center</wp:align>
@@ -9852,10 +9930,10 @@
         <w:rPr>
           <w:b/>
           <w:noProof/>
-          <w:lang w:eastAsia="es-MX"/>
+          <w:lang w:val="en-US"/>
         </w:rPr>
         <w:drawing>
-          <wp:anchor distT="0" distB="0" distL="114300" distR="114300" simplePos="0" relativeHeight="251670528" behindDoc="0" locked="0" layoutInCell="1" allowOverlap="1" wp14:anchorId="60247FDD" wp14:editId="734A3C3D">
+          <wp:anchor distT="0" distB="0" distL="114300" distR="114300" simplePos="0" relativeHeight="251670528" behindDoc="0" locked="0" layoutInCell="1" allowOverlap="1" wp14:anchorId="2126130B" wp14:editId="4CB558F9">
             <wp:simplePos x="0" y="0"/>
             <wp:positionH relativeFrom="margin">
               <wp:align>center</wp:align>
@@ -10107,7 +10185,7 @@
 </file>
 
 <file path=word/endnotes.xml><?xml version="1.0" encoding="utf-8"?>
-<w:endnotes xmlns:wpc="http://schemas.microsoft.com/office/word/2010/wordprocessingCanvas" xmlns:mc="http://schemas.openxmlformats.org/markup-compatibility/2006" xmlns:o="urn:schemas-microsoft-com:office:office" xmlns:r="http://schemas.openxmlformats.org/officeDocument/2006/relationships" xmlns:m="http://schemas.openxmlformats.org/officeDocument/2006/math" xmlns:v="urn:schemas-microsoft-com:vml" xmlns:wp14="http://schemas.microsoft.com/office/word/2010/wordprocessingDrawing" xmlns:wp="http://schemas.openxmlformats.org/drawingml/2006/wordprocessingDrawing" xmlns:w10="urn:schemas-microsoft-com:office:word" xmlns:w="http://schemas.openxmlformats.org/wordprocessingml/2006/main" xmlns:w14="http://schemas.microsoft.com/office/word/2010/wordml" xmlns:w15="http://schemas.microsoft.com/office/word/2012/wordml" xmlns:wpg="http://schemas.microsoft.com/office/word/2010/wordprocessingGroup" xmlns:wpi="http://schemas.microsoft.com/office/word/2010/wordprocessingInk" xmlns:wne="http://schemas.microsoft.com/office/word/2006/wordml" xmlns:wps="http://schemas.microsoft.com/office/word/2010/wordprocessingShape" mc:Ignorable="w14 w15 wp14">
+<w:endnotes xmlns:wpc="http://schemas.microsoft.com/office/word/2010/wordprocessingCanvas" xmlns:cx="http://schemas.microsoft.com/office/drawing/2014/chartex" xmlns:mc="http://schemas.openxmlformats.org/markup-compatibility/2006" xmlns:o="urn:schemas-microsoft-com:office:office" xmlns:r="http://schemas.openxmlformats.org/officeDocument/2006/relationships" xmlns:m="http://schemas.openxmlformats.org/officeDocument/2006/math" xmlns:v="urn:schemas-microsoft-com:vml" xmlns:wp14="http://schemas.microsoft.com/office/word/2010/wordprocessingDrawing" xmlns:wp="http://schemas.openxmlformats.org/drawingml/2006/wordprocessingDrawing" xmlns:w10="urn:schemas-microsoft-com:office:word" xmlns:w="http://schemas.openxmlformats.org/wordprocessingml/2006/main" xmlns:w14="http://schemas.microsoft.com/office/word/2010/wordml" xmlns:w15="http://schemas.microsoft.com/office/word/2012/wordml" xmlns:w16se="http://schemas.microsoft.com/office/word/2015/wordml/symex" xmlns:wpg="http://schemas.microsoft.com/office/word/2010/wordprocessingGroup" xmlns:wpi="http://schemas.microsoft.com/office/word/2010/wordprocessingInk" xmlns:wne="http://schemas.microsoft.com/office/word/2006/wordml" xmlns:wps="http://schemas.microsoft.com/office/word/2010/wordprocessingShape" mc:Ignorable="w14 w15 w16se wp14">
   <w:endnote w:type="separator" w:id="-1">
     <w:p>
       <w:pPr>
@@ -10132,7 +10210,7 @@
 </file>
 
 <file path=word/footer1.xml><?xml version="1.0" encoding="utf-8"?>
-<w:ftr xmlns:wpc="http://schemas.microsoft.com/office/word/2010/wordprocessingCanvas" xmlns:mc="http://schemas.openxmlformats.org/markup-compatibility/2006" xmlns:o="urn:schemas-microsoft-com:office:office" xmlns:r="http://schemas.openxmlformats.org/officeDocument/2006/relationships" xmlns:m="http://schemas.openxmlformats.org/officeDocument/2006/math" xmlns:v="urn:schemas-microsoft-com:vml" xmlns:wp14="http://schemas.microsoft.com/office/word/2010/wordprocessingDrawing" xmlns:wp="http://schemas.openxmlformats.org/drawingml/2006/wordprocessingDrawing" xmlns:w10="urn:schemas-microsoft-com:office:word" xmlns:w="http://schemas.openxmlformats.org/wordprocessingml/2006/main" xmlns:w14="http://schemas.microsoft.com/office/word/2010/wordml" xmlns:w15="http://schemas.microsoft.com/office/word/2012/wordml" xmlns:wpg="http://schemas.microsoft.com/office/word/2010/wordprocessingGroup" xmlns:wpi="http://schemas.microsoft.com/office/word/2010/wordprocessingInk" xmlns:wne="http://schemas.microsoft.com/office/word/2006/wordml" xmlns:wps="http://schemas.microsoft.com/office/word/2010/wordprocessingShape" mc:Ignorable="w14 w15 wp14">
+<w:ftr xmlns:wpc="http://schemas.microsoft.com/office/word/2010/wordprocessingCanvas" xmlns:cx="http://schemas.microsoft.com/office/drawing/2014/chartex" xmlns:mc="http://schemas.openxmlformats.org/markup-compatibility/2006" xmlns:o="urn:schemas-microsoft-com:office:office" xmlns:r="http://schemas.openxmlformats.org/officeDocument/2006/relationships" xmlns:m="http://schemas.openxmlformats.org/officeDocument/2006/math" xmlns:v="urn:schemas-microsoft-com:vml" xmlns:wp14="http://schemas.microsoft.com/office/word/2010/wordprocessingDrawing" xmlns:wp="http://schemas.openxmlformats.org/drawingml/2006/wordprocessingDrawing" xmlns:w10="urn:schemas-microsoft-com:office:word" xmlns:w="http://schemas.openxmlformats.org/wordprocessingml/2006/main" xmlns:w14="http://schemas.microsoft.com/office/word/2010/wordml" xmlns:w15="http://schemas.microsoft.com/office/word/2012/wordml" xmlns:w16se="http://schemas.microsoft.com/office/word/2015/wordml/symex" xmlns:wpg="http://schemas.microsoft.com/office/word/2010/wordprocessingGroup" xmlns:wpi="http://schemas.microsoft.com/office/word/2010/wordprocessingInk" xmlns:wne="http://schemas.microsoft.com/office/word/2006/wordml" xmlns:wps="http://schemas.microsoft.com/office/word/2010/wordprocessingShape" mc:Ignorable="w14 w15 w16se wp14">
   <w:p>
     <w:pPr>
       <w:pStyle w:val="Piedepgina"/>
@@ -10141,7 +10219,7 @@
       <w:rPr>
         <w:noProof/>
         <w:color w:val="808080" w:themeColor="background1" w:themeShade="80"/>
-        <w:lang w:eastAsia="es-MX"/>
+        <w:lang w:val="en-US"/>
       </w:rPr>
       <mc:AlternateContent>
         <mc:Choice Requires="wpg">
@@ -10301,12 +10379,12 @@
         <mc:Fallback>
           <w:pict>
             <v:group id="Grupo 37" o:spid="_x0000_s1027" style="position:absolute;margin-left:416.8pt;margin-top:0;width:468pt;height:25.2pt;z-index:251660288;mso-width-percent:1000;mso-top-percent:200;mso-wrap-distance-left:0;mso-wrap-distance-right:0;mso-position-horizontal:right;mso-position-horizontal-relative:margin;mso-position-vertical-relative:bottom-margin-area;mso-width-percent:1000;mso-top-percent:200;mso-width-relative:margin;mso-height-relative:margin" coordsize="59626,3238" o:gfxdata="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">
-              <v:rect id="Rectángulo 38" o:spid="_x0000_s1028" style="position:absolute;left:190;width:59436;height:188;visibility:visible;mso-wrap-style:square;v-text-anchor:middle" o:gfxdata="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" filled="f" stroked="f" strokeweight="1pt"/>
+              <v:rect id="Rectángulo 38" o:spid="_x0000_s1028" style="position:absolute;left:190;width:59436;height:188;visibility:visible;mso-wrap-style:square;v-text-anchor:middle" o:gfxdata="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" filled="f" stroked="f" strokeweight="1pt"/>
               <v:shapetype id="_x0000_t202" coordsize="21600,21600" o:spt="202" path="m,l,21600r21600,l21600,xe">
                 <v:stroke joinstyle="miter"/>
                 <v:path gradientshapeok="t" o:connecttype="rect"/>
               </v:shapetype>
-              <v:shape id="Cuadro de texto 39" o:spid="_x0000_s1029" type="#_x0000_t202" style="position:absolute;top:666;width:59436;height:2572;visibility:visible;mso-wrap-style:square;v-text-anchor:bottom" o:gfxdata="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" filled="f" stroked="f" strokeweight=".5pt">
+              <v:shape id="Cuadro de texto 39" o:spid="_x0000_s1029" type="#_x0000_t202" style="position:absolute;top:666;width:59436;height:2572;visibility:visible;mso-wrap-style:square;v-text-anchor:bottom" o:gfxdata="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" filled="f" stroked="f" strokeweight=".5pt">
                 <v:textbox inset=",,,0">
                   <w:txbxContent>
                     <w:p>
@@ -10344,7 +10422,7 @@
       <w:rPr>
         <w:noProof/>
         <w:color w:val="5B9BD5" w:themeColor="accent1"/>
-        <w:lang w:eastAsia="es-MX"/>
+        <w:lang w:val="en-US"/>
       </w:rPr>
       <mc:AlternateContent>
         <mc:Choice Requires="wps">
@@ -10449,7 +10527,7 @@
                               <w:szCs w:val="28"/>
                               <w:lang w:val="es-ES"/>
                             </w:rPr>
-                            <w:t>20</w:t>
+                            <w:t>11</w:t>
                           </w:r>
                           <w:r>
                             <w:rPr>
@@ -10526,7 +10604,7 @@
                         <w:szCs w:val="28"/>
                         <w:lang w:val="es-ES"/>
                       </w:rPr>
-                      <w:t>20</w:t>
+                      <w:t>11</w:t>
                     </w:r>
                     <w:r>
                       <w:rPr>
@@ -10550,7 +10628,7 @@
 </file>
 
 <file path=word/footnotes.xml><?xml version="1.0" encoding="utf-8"?>
-<w:footnotes xmlns:wpc="http://schemas.microsoft.com/office/word/2010/wordprocessingCanvas" xmlns:mc="http://schemas.openxmlformats.org/markup-compatibility/2006" xmlns:o="urn:schemas-microsoft-com:office:office" xmlns:r="http://schemas.openxmlformats.org/officeDocument/2006/relationships" xmlns:m="http://schemas.openxmlformats.org/officeDocument/2006/math" xmlns:v="urn:schemas-microsoft-com:vml" xmlns:wp14="http://schemas.microsoft.com/office/word/2010/wordprocessingDrawing" xmlns:wp="http://schemas.openxmlformats.org/drawingml/2006/wordprocessingDrawing" xmlns:w10="urn:schemas-microsoft-com:office:word" xmlns:w="http://schemas.openxmlformats.org/wordprocessingml/2006/main" xmlns:w14="http://schemas.microsoft.com/office/word/2010/wordml" xmlns:w15="http://schemas.microsoft.com/office/word/2012/wordml" xmlns:wpg="http://schemas.microsoft.com/office/word/2010/wordprocessingGroup" xmlns:wpi="http://schemas.microsoft.com/office/word/2010/wordprocessingInk" xmlns:wne="http://schemas.microsoft.com/office/word/2006/wordml" xmlns:wps="http://schemas.microsoft.com/office/word/2010/wordprocessingShape" mc:Ignorable="w14 w15 wp14">
+<w:footnotes xmlns:wpc="http://schemas.microsoft.com/office/word/2010/wordprocessingCanvas" xmlns:cx="http://schemas.microsoft.com/office/drawing/2014/chartex" xmlns:mc="http://schemas.openxmlformats.org/markup-compatibility/2006" xmlns:o="urn:schemas-microsoft-com:office:office" xmlns:r="http://schemas.openxmlformats.org/officeDocument/2006/relationships" xmlns:m="http://schemas.openxmlformats.org/officeDocument/2006/math" xmlns:v="urn:schemas-microsoft-com:vml" xmlns:wp14="http://schemas.microsoft.com/office/word/2010/wordprocessingDrawing" xmlns:wp="http://schemas.openxmlformats.org/drawingml/2006/wordprocessingDrawing" xmlns:w10="urn:schemas-microsoft-com:office:word" xmlns:w="http://schemas.openxmlformats.org/wordprocessingml/2006/main" xmlns:w14="http://schemas.microsoft.com/office/word/2010/wordml" xmlns:w15="http://schemas.microsoft.com/office/word/2012/wordml" xmlns:w16se="http://schemas.microsoft.com/office/word/2015/wordml/symex" xmlns:wpg="http://schemas.microsoft.com/office/word/2010/wordprocessingGroup" xmlns:wpi="http://schemas.microsoft.com/office/word/2010/wordprocessingInk" xmlns:wne="http://schemas.microsoft.com/office/word/2006/wordml" xmlns:wps="http://schemas.microsoft.com/office/word/2010/wordprocessingShape" mc:Ignorable="w14 w15 w16se wp14">
   <w:footnote w:type="separator" w:id="-1">
     <w:p>
       <w:pPr>
@@ -10575,8 +10653,8 @@
 </file>
 
 <file path=word/numbering.xml><?xml version="1.0" encoding="utf-8"?>
-<w:numbering xmlns:wpc="http://schemas.microsoft.com/office/word/2010/wordprocessingCanvas" xmlns:mc="http://schemas.openxmlformats.org/markup-compatibility/2006" xmlns:o="urn:schemas-microsoft-com:office:office" xmlns:r="http://schemas.openxmlformats.org/officeDocument/2006/relationships" xmlns:m="http://schemas.openxmlformats.org/officeDocument/2006/math" xmlns:v="urn:schemas-microsoft-com:vml" xmlns:wp14="http://schemas.microsoft.com/office/word/2010/wordprocessingDrawing" xmlns:wp="http://schemas.openxmlformats.org/drawingml/2006/wordprocessingDrawing" xmlns:w10="urn:schemas-microsoft-com:office:word" xmlns:w="http://schemas.openxmlformats.org/wordprocessingml/2006/main" xmlns:w14="http://schemas.microsoft.com/office/word/2010/wordml" xmlns:w15="http://schemas.microsoft.com/office/word/2012/wordml" xmlns:wpg="http://schemas.microsoft.com/office/word/2010/wordprocessingGroup" xmlns:wpi="http://schemas.microsoft.com/office/word/2010/wordprocessingInk" xmlns:wne="http://schemas.microsoft.com/office/word/2006/wordml" xmlns:wps="http://schemas.microsoft.com/office/word/2010/wordprocessingShape" mc:Ignorable="w14 w15 wp14">
-  <w:abstractNum w:abstractNumId="0">
+<w:numbering xmlns:wpc="http://schemas.microsoft.com/office/word/2010/wordprocessingCanvas" xmlns:cx="http://schemas.microsoft.com/office/drawing/2014/chartex" xmlns:mc="http://schemas.openxmlformats.org/markup-compatibility/2006" xmlns:o="urn:schemas-microsoft-com:office:office" xmlns:r="http://schemas.openxmlformats.org/officeDocument/2006/relationships" xmlns:m="http://schemas.openxmlformats.org/officeDocument/2006/math" xmlns:v="urn:schemas-microsoft-com:vml" xmlns:wp14="http://schemas.microsoft.com/office/word/2010/wordprocessingDrawing" xmlns:wp="http://schemas.openxmlformats.org/drawingml/2006/wordprocessingDrawing" xmlns:w10="urn:schemas-microsoft-com:office:word" xmlns:w="http://schemas.openxmlformats.org/wordprocessingml/2006/main" xmlns:w14="http://schemas.microsoft.com/office/word/2010/wordml" xmlns:w15="http://schemas.microsoft.com/office/word/2012/wordml" xmlns:w16se="http://schemas.microsoft.com/office/word/2015/wordml/symex" xmlns:wpg="http://schemas.microsoft.com/office/word/2010/wordprocessingGroup" xmlns:wpi="http://schemas.microsoft.com/office/word/2010/wordprocessingInk" xmlns:wne="http://schemas.microsoft.com/office/word/2006/wordml" xmlns:wps="http://schemas.microsoft.com/office/word/2010/wordprocessingShape" mc:Ignorable="w14 w15 w16se wp14">
+  <w:abstractNum w:abstractNumId="0" w15:restartNumberingAfterBreak="0">
     <w:nsid w:val="3EC01B9F"/>
     <w:multiLevelType w:val="hybridMultilevel"/>
     <w:tmpl w:val="97A4DA4A"/>
@@ -10689,7 +10767,7 @@
       </w:rPr>
     </w:lvl>
   </w:abstractNum>
-  <w:abstractNum w:abstractNumId="1">
+  <w:abstractNum w:abstractNumId="1" w15:restartNumberingAfterBreak="0">
     <w:nsid w:val="4B0E14A3"/>
     <w:multiLevelType w:val="hybridMultilevel"/>
     <w:tmpl w:val="22B4DE82"/>
@@ -10802,7 +10880,7 @@
       </w:rPr>
     </w:lvl>
   </w:abstractNum>
-  <w:abstractNum w:abstractNumId="2">
+  <w:abstractNum w:abstractNumId="2" w15:restartNumberingAfterBreak="0">
     <w:nsid w:val="50593F84"/>
     <w:multiLevelType w:val="hybridMultilevel"/>
     <w:tmpl w:val="E51E5D0A"/>
@@ -10915,7 +10993,7 @@
       </w:rPr>
     </w:lvl>
   </w:abstractNum>
-  <w:abstractNum w:abstractNumId="3">
+  <w:abstractNum w:abstractNumId="3" w15:restartNumberingAfterBreak="0">
     <w:nsid w:val="5F2D0D7E"/>
     <w:multiLevelType w:val="hybridMultilevel"/>
     <w:tmpl w:val="9E4A1F80"/>
@@ -11028,7 +11106,7 @@
       </w:rPr>
     </w:lvl>
   </w:abstractNum>
-  <w:abstractNum w:abstractNumId="4">
+  <w:abstractNum w:abstractNumId="4" w15:restartNumberingAfterBreak="0">
     <w:nsid w:val="64EE4965"/>
     <w:multiLevelType w:val="hybridMultilevel"/>
     <w:tmpl w:val="D1B0C7EC"/>
@@ -11141,7 +11219,7 @@
       </w:rPr>
     </w:lvl>
   </w:abstractNum>
-  <w:abstractNum w:abstractNumId="5">
+  <w:abstractNum w:abstractNumId="5" w15:restartNumberingAfterBreak="0">
     <w:nsid w:val="73C06BD2"/>
     <w:multiLevelType w:val="hybridMultilevel"/>
     <w:tmpl w:val="4296DA12"/>
@@ -11276,7 +11354,7 @@
 </file>
 
 <file path=word/styles.xml><?xml version="1.0" encoding="utf-8"?>
-<w:styles xmlns:mc="http://schemas.openxmlformats.org/markup-compatibility/2006" xmlns:r="http://schemas.openxmlformats.org/officeDocument/2006/relationships" xmlns:w="http://schemas.openxmlformats.org/wordprocessingml/2006/main" xmlns:w14="http://schemas.microsoft.com/office/word/2010/wordml" xmlns:w15="http://schemas.microsoft.com/office/word/2012/wordml" mc:Ignorable="w14 w15">
+<w:styles xmlns:mc="http://schemas.openxmlformats.org/markup-compatibility/2006" xmlns:r="http://schemas.openxmlformats.org/officeDocument/2006/relationships" xmlns:w="http://schemas.openxmlformats.org/wordprocessingml/2006/main" xmlns:w14="http://schemas.microsoft.com/office/word/2010/wordml" xmlns:w15="http://schemas.microsoft.com/office/word/2012/wordml" xmlns:w16se="http://schemas.microsoft.com/office/word/2015/wordml/symex" mc:Ignorable="w14 w15 w16se">
   <w:docDefaults>
     <w:rPrDefault>
       <w:rPr>
@@ -11716,6 +11794,7 @@
   <w:style w:type="character" w:default="1" w:styleId="Fuentedeprrafopredeter">
     <w:name w:val="Default Paragraph Font"/>
     <w:uiPriority w:val="1"/>
+    <w:semiHidden/>
     <w:unhideWhenUsed/>
   </w:style>
   <w:style w:type="table" w:default="1" w:styleId="Tablanormal">
@@ -11752,7 +11831,7 @@
       <w:szCs w:val="32"/>
     </w:rPr>
   </w:style>
-  <w:style w:type="paragraph" w:styleId="TtulodeTDC">
+  <w:style w:type="paragraph" w:styleId="TtuloTDC">
     <w:name w:val="TOC Heading"/>
     <w:basedOn w:val="Ttulo1"/>
     <w:next w:val="Normal"/>
@@ -12046,7 +12125,6 @@
       <w:spacing w:after="0" w:line="240" w:lineRule="auto"/>
     </w:pPr>
     <w:tblPr>
-      <w:tblInd w:w="0" w:type="dxa"/>
       <w:tblBorders>
         <w:top w:val="single" w:sz="4" w:space="0" w:color="auto"/>
         <w:left w:val="single" w:sz="4" w:space="0" w:color="auto"/>
@@ -12055,12 +12133,6 @@
         <w:insideH w:val="single" w:sz="4" w:space="0" w:color="auto"/>
         <w:insideV w:val="single" w:sz="4" w:space="0" w:color="auto"/>
       </w:tblBorders>
-      <w:tblCellMar>
-        <w:top w:w="0" w:type="dxa"/>
-        <w:left w:w="108" w:type="dxa"/>
-        <w:bottom w:w="0" w:type="dxa"/>
-        <w:right w:w="108" w:type="dxa"/>
-      </w:tblCellMar>
     </w:tblPr>
   </w:style>
   <w:style w:type="table" w:styleId="Tabladelista4-nfasis6">
@@ -12074,7 +12146,6 @@
     <w:tblPr>
       <w:tblStyleRowBandSize w:val="1"/>
       <w:tblStyleColBandSize w:val="1"/>
-      <w:tblInd w:w="0" w:type="dxa"/>
       <w:tblBorders>
         <w:top w:val="single" w:sz="4" w:space="0" w:color="A8D08D" w:themeColor="accent6" w:themeTint="99"/>
         <w:left w:val="single" w:sz="4" w:space="0" w:color="A8D08D" w:themeColor="accent6" w:themeTint="99"/>
@@ -12082,12 +12153,6 @@
         <w:right w:val="single" w:sz="4" w:space="0" w:color="A8D08D" w:themeColor="accent6" w:themeTint="99"/>
         <w:insideH w:val="single" w:sz="4" w:space="0" w:color="A8D08D" w:themeColor="accent6" w:themeTint="99"/>
       </w:tblBorders>
-      <w:tblCellMar>
-        <w:top w:w="0" w:type="dxa"/>
-        <w:left w:w="108" w:type="dxa"/>
-        <w:bottom w:w="0" w:type="dxa"/>
-        <w:right w:w="108" w:type="dxa"/>
-      </w:tblCellMar>
     </w:tblPr>
     <w:tblStylePr w:type="firstRow">
       <w:rPr>
@@ -12158,17 +12223,10 @@
     <w:tblPr>
       <w:tblStyleRowBandSize w:val="1"/>
       <w:tblStyleColBandSize w:val="1"/>
-      <w:tblInd w:w="0" w:type="dxa"/>
       <w:tblBorders>
         <w:top w:val="single" w:sz="4" w:space="0" w:color="70AD47" w:themeColor="accent6"/>
         <w:bottom w:val="single" w:sz="4" w:space="0" w:color="70AD47" w:themeColor="accent6"/>
       </w:tblBorders>
-      <w:tblCellMar>
-        <w:top w:w="0" w:type="dxa"/>
-        <w:left w:w="108" w:type="dxa"/>
-        <w:bottom w:w="0" w:type="dxa"/>
-        <w:right w:w="108" w:type="dxa"/>
-      </w:tblCellMar>
     </w:tblPr>
     <w:tblStylePr w:type="firstRow">
       <w:rPr>
@@ -12233,17 +12291,10 @@
     <w:tblPr>
       <w:tblStyleRowBandSize w:val="1"/>
       <w:tblStyleColBandSize w:val="1"/>
-      <w:tblInd w:w="0" w:type="dxa"/>
       <w:tblBorders>
         <w:top w:val="single" w:sz="4" w:space="0" w:color="FFC000" w:themeColor="accent4"/>
         <w:bottom w:val="single" w:sz="4" w:space="0" w:color="FFC000" w:themeColor="accent4"/>
       </w:tblBorders>
-      <w:tblCellMar>
-        <w:top w:w="0" w:type="dxa"/>
-        <w:left w:w="108" w:type="dxa"/>
-        <w:bottom w:w="0" w:type="dxa"/>
-        <w:right w:w="108" w:type="dxa"/>
-      </w:tblCellMar>
     </w:tblPr>
     <w:tblStylePr w:type="firstRow">
       <w:rPr>
@@ -12308,19 +12359,12 @@
     <w:tblPr>
       <w:tblStyleRowBandSize w:val="1"/>
       <w:tblStyleColBandSize w:val="1"/>
-      <w:tblInd w:w="0" w:type="dxa"/>
       <w:tblBorders>
         <w:top w:val="single" w:sz="24" w:space="0" w:color="70AD47" w:themeColor="accent6"/>
         <w:left w:val="single" w:sz="24" w:space="0" w:color="70AD47" w:themeColor="accent6"/>
         <w:bottom w:val="single" w:sz="24" w:space="0" w:color="70AD47" w:themeColor="accent6"/>
         <w:right w:val="single" w:sz="24" w:space="0" w:color="70AD47" w:themeColor="accent6"/>
       </w:tblBorders>
-      <w:tblCellMar>
-        <w:top w:w="0" w:type="dxa"/>
-        <w:left w:w="108" w:type="dxa"/>
-        <w:bottom w:w="0" w:type="dxa"/>
-        <w:right w:w="108" w:type="dxa"/>
-      </w:tblCellMar>
     </w:tblPr>
     <w:tcPr>
       <w:shd w:val="clear" w:color="auto" w:fill="70AD47" w:themeFill="accent6"/>
@@ -12449,13 +12493,6 @@
     <w:tblPr>
       <w:tblStyleRowBandSize w:val="1"/>
       <w:tblStyleColBandSize w:val="1"/>
-      <w:tblInd w:w="0" w:type="dxa"/>
-      <w:tblCellMar>
-        <w:top w:w="0" w:type="dxa"/>
-        <w:left w:w="108" w:type="dxa"/>
-        <w:bottom w:w="0" w:type="dxa"/>
-        <w:right w:w="108" w:type="dxa"/>
-      </w:tblCellMar>
     </w:tblPr>
     <w:tblStylePr w:type="firstRow">
       <w:rPr>
@@ -12576,19 +12613,12 @@
     <w:tblPr>
       <w:tblStyleRowBandSize w:val="1"/>
       <w:tblStyleColBandSize w:val="1"/>
-      <w:tblInd w:w="0" w:type="dxa"/>
       <w:tblBorders>
         <w:top w:val="single" w:sz="4" w:space="0" w:color="70AD47" w:themeColor="accent6"/>
         <w:left w:val="single" w:sz="4" w:space="0" w:color="70AD47" w:themeColor="accent6"/>
         <w:bottom w:val="single" w:sz="4" w:space="0" w:color="70AD47" w:themeColor="accent6"/>
         <w:right w:val="single" w:sz="4" w:space="0" w:color="70AD47" w:themeColor="accent6"/>
       </w:tblBorders>
-      <w:tblCellMar>
-        <w:top w:w="0" w:type="dxa"/>
-        <w:left w:w="108" w:type="dxa"/>
-        <w:bottom w:w="0" w:type="dxa"/>
-        <w:right w:w="108" w:type="dxa"/>
-      </w:tblCellMar>
     </w:tblPr>
     <w:tblStylePr w:type="firstRow">
       <w:rPr>
@@ -12707,18 +12737,11 @@
     <w:tblPr>
       <w:tblStyleRowBandSize w:val="1"/>
       <w:tblStyleColBandSize w:val="1"/>
-      <w:tblInd w:w="0" w:type="dxa"/>
       <w:tblBorders>
         <w:top w:val="single" w:sz="4" w:space="0" w:color="A8D08D" w:themeColor="accent6" w:themeTint="99"/>
         <w:bottom w:val="single" w:sz="4" w:space="0" w:color="A8D08D" w:themeColor="accent6" w:themeTint="99"/>
         <w:insideH w:val="single" w:sz="4" w:space="0" w:color="A8D08D" w:themeColor="accent6" w:themeTint="99"/>
       </w:tblBorders>
-      <w:tblCellMar>
-        <w:top w:w="0" w:type="dxa"/>
-        <w:left w:w="108" w:type="dxa"/>
-        <w:bottom w:w="0" w:type="dxa"/>
-        <w:right w:w="108" w:type="dxa"/>
-      </w:tblCellMar>
     </w:tblPr>
     <w:tblStylePr w:type="firstRow">
       <w:rPr>
@@ -12768,7 +12791,6 @@
     <w:tblPr>
       <w:tblStyleRowBandSize w:val="1"/>
       <w:tblStyleColBandSize w:val="1"/>
-      <w:tblInd w:w="0" w:type="dxa"/>
       <w:tblBorders>
         <w:top w:val="single" w:sz="4" w:space="0" w:color="A8D08D" w:themeColor="accent6" w:themeTint="99"/>
         <w:left w:val="single" w:sz="4" w:space="0" w:color="A8D08D" w:themeColor="accent6" w:themeTint="99"/>
@@ -12777,12 +12799,6 @@
         <w:insideH w:val="single" w:sz="4" w:space="0" w:color="A8D08D" w:themeColor="accent6" w:themeTint="99"/>
         <w:insideV w:val="single" w:sz="4" w:space="0" w:color="A8D08D" w:themeColor="accent6" w:themeTint="99"/>
       </w:tblBorders>
-      <w:tblCellMar>
-        <w:top w:w="0" w:type="dxa"/>
-        <w:left w:w="108" w:type="dxa"/>
-        <w:bottom w:w="0" w:type="dxa"/>
-        <w:right w:w="108" w:type="dxa"/>
-      </w:tblCellMar>
     </w:tblPr>
     <w:tblStylePr w:type="firstRow">
       <w:rPr>
@@ -13217,7 +13233,7 @@
 </file>
 
 <file path=customXml/itemProps1.xml><?xml version="1.0" encoding="utf-8"?>
-<ds:datastoreItem xmlns:ds="http://schemas.openxmlformats.org/officeDocument/2006/customXml" ds:itemID="{0B658803-6EE9-4C8E-9B77-B76471472E04}">
+<ds:datastoreItem xmlns:ds="http://schemas.openxmlformats.org/officeDocument/2006/customXml" ds:itemID="{19A996A2-07D4-4DE8-A97B-7F3D1CDD2F51}">
   <ds:schemaRefs>
     <ds:schemaRef ds:uri="http://schemas.openxmlformats.org/officeDocument/2006/bibliography"/>
   </ds:schemaRefs>

</xml_diff>